<commit_message>
Greek Version and Styling
</commit_message>
<xml_diff>
--- a/COMPUTER AND NETWORK SECURITY (CN6003)/protocolAnalyzers_Michail_Markou_UEL_2020732.docx
+++ b/COMPUTER AND NETWORK SECURITY (CN6003)/protocolAnalyzers_Michail_Markou_UEL_2020732.docx
@@ -792,6 +792,48 @@
           <w:szCs w:val="32"/>
           <w:shd w:val="clear" w:color="auto" w:fill="FFFFFF"/>
         </w:rPr>
+      </w:pPr>
+      <w:r>
+        <w:rPr>
+          <w:rFonts w:cstheme="minorHAnsi"/>
+          <w:color w:val="212529"/>
+          <w:sz w:val="32"/>
+          <w:szCs w:val="32"/>
+          <w:shd w:val="clear" w:color="auto" w:fill="FFFFFF"/>
+        </w:rPr>
+        <w:t>11/11/202</w:t>
+      </w:r>
+      <w:r>
+        <w:rPr>
+          <w:rFonts w:cstheme="minorHAnsi"/>
+          <w:color w:val="212529"/>
+          <w:sz w:val="32"/>
+          <w:szCs w:val="32"/>
+          <w:shd w:val="clear" w:color="auto" w:fill="FFFFFF"/>
+        </w:rPr>
+        <w:t>1</w:t>
+      </w:r>
+    </w:p>
+    <w:p>
+      <w:pPr>
+        <w:rPr>
+          <w:rFonts w:cstheme="minorHAnsi"/>
+          <w:color w:val="212529"/>
+          <w:sz w:val="32"/>
+          <w:szCs w:val="32"/>
+          <w:shd w:val="clear" w:color="auto" w:fill="FFFFFF"/>
+        </w:rPr>
+      </w:pPr>
+    </w:p>
+    <w:p>
+      <w:pPr>
+        <w:rPr>
+          <w:rFonts w:cstheme="minorHAnsi"/>
+          <w:color w:val="212529"/>
+          <w:sz w:val="32"/>
+          <w:szCs w:val="32"/>
+          <w:shd w:val="clear" w:color="auto" w:fill="FFFFFF"/>
+        </w:rPr>
         <w:sectPr>
           <w:footerReference w:type="default" r:id="rId10"/>
           <w:pgSz w:w="12240" w:h="15840"/>
@@ -802,16 +844,6 @@
           <w:docGrid w:linePitch="360"/>
         </w:sectPr>
       </w:pPr>
-      <w:r>
-        <w:rPr>
-          <w:rFonts w:cstheme="minorHAnsi"/>
-          <w:color w:val="212529"/>
-          <w:sz w:val="32"/>
-          <w:szCs w:val="32"/>
-          <w:shd w:val="clear" w:color="auto" w:fill="FFFFFF"/>
-        </w:rPr>
-        <w:t>11/11/202</w:t>
-      </w:r>
     </w:p>
     <w:p>
       <w:pPr>
@@ -2378,7 +2410,7 @@
                 <w:noProof/>
                 <w:webHidden/>
               </w:rPr>
-              <w:t>13</w:t>
+              <w:t>12</w:t>
             </w:r>
             <w:r>
               <w:rPr>
@@ -2462,7 +2494,7 @@
                 <w:noProof/>
                 <w:webHidden/>
               </w:rPr>
-              <w:t>16</w:t>
+              <w:t>15</w:t>
             </w:r>
             <w:r>
               <w:rPr>
@@ -2531,7 +2563,7 @@
                 <w:noProof/>
                 <w:webHidden/>
               </w:rPr>
-              <w:t>17</w:t>
+              <w:t>16</w:t>
             </w:r>
             <w:r>
               <w:rPr>
@@ -2738,7 +2770,7 @@
                 <w:noProof/>
                 <w:webHidden/>
               </w:rPr>
-              <w:t>19</w:t>
+              <w:t>18</w:t>
             </w:r>
             <w:r>
               <w:rPr>
@@ -2807,7 +2839,7 @@
                 <w:noProof/>
                 <w:webHidden/>
               </w:rPr>
-              <w:t>19</w:t>
+              <w:t>18</w:t>
             </w:r>
             <w:r>
               <w:rPr>
@@ -2876,7 +2908,7 @@
                 <w:noProof/>
                 <w:webHidden/>
               </w:rPr>
-              <w:t>23</w:t>
+              <w:t>22</w:t>
             </w:r>
             <w:r>
               <w:rPr>
@@ -2956,7 +2988,7 @@
                 <w:noProof/>
                 <w:webHidden/>
               </w:rPr>
-              <w:t>28</w:t>
+              <w:t>27</w:t>
             </w:r>
             <w:r>
               <w:rPr>
@@ -3354,7 +3386,7 @@
             <w:noProof/>
             <w:webHidden/>
           </w:rPr>
-          <w:t>9</w:t>
+          <w:t>8</w:t>
         </w:r>
         <w:r>
           <w:rPr>
@@ -3423,7 +3455,7 @@
             <w:noProof/>
             <w:webHidden/>
           </w:rPr>
-          <w:t>10</w:t>
+          <w:t>9</w:t>
         </w:r>
         <w:r>
           <w:rPr>
@@ -3561,7 +3593,7 @@
             <w:noProof/>
             <w:webHidden/>
           </w:rPr>
-          <w:t>11</w:t>
+          <w:t>10</w:t>
         </w:r>
         <w:r>
           <w:rPr>
@@ -3699,7 +3731,7 @@
             <w:noProof/>
             <w:webHidden/>
           </w:rPr>
-          <w:t>12</w:t>
+          <w:t>11</w:t>
         </w:r>
         <w:r>
           <w:rPr>
@@ -3906,7 +3938,7 @@
             <w:noProof/>
             <w:webHidden/>
           </w:rPr>
-          <w:t>14</w:t>
+          <w:t>13</w:t>
         </w:r>
         <w:r>
           <w:rPr>
@@ -3975,7 +4007,7 @@
             <w:noProof/>
             <w:webHidden/>
           </w:rPr>
-          <w:t>15</w:t>
+          <w:t>14</w:t>
         </w:r>
         <w:r>
           <w:rPr>
@@ -4182,7 +4214,7 @@
             <w:noProof/>
             <w:webHidden/>
           </w:rPr>
-          <w:t>16</w:t>
+          <w:t>15</w:t>
         </w:r>
         <w:r>
           <w:rPr>
@@ -4251,7 +4283,7 @@
             <w:noProof/>
             <w:webHidden/>
           </w:rPr>
-          <w:t>17</w:t>
+          <w:t>16</w:t>
         </w:r>
         <w:r>
           <w:rPr>
@@ -4364,7 +4396,15 @@
         <w:t>tools</w:t>
       </w:r>
       <w:r>
-        <w:t xml:space="preserve"> (Wireshark, tcpdump)</w:t>
+        <w:t xml:space="preserve"> (Wireshark, </w:t>
+      </w:r>
+      <w:proofErr w:type="spellStart"/>
+      <w:r>
+        <w:t>tcpdump</w:t>
+      </w:r>
+      <w:proofErr w:type="spellEnd"/>
+      <w:r>
+        <w:t>)</w:t>
       </w:r>
       <w:r>
         <w:t xml:space="preserve"> and</w:t>
@@ -4830,6 +4870,7 @@
           <w:ilvl w:val="0"/>
           <w:numId w:val="10"/>
         </w:numPr>
+        <w:jc w:val="center"/>
       </w:pPr>
       <w:r>
         <w:t>First, the network sniffer received raw data is in binary packet link layer transmission, most cases are Ethernet data frame</w:t>
@@ -4841,6 +4882,7 @@
     <w:p>
       <w:pPr>
         <w:pStyle w:val="ListParagraph"/>
+        <w:jc w:val="center"/>
       </w:pPr>
       <w:r>
         <w:rPr>
@@ -4898,6 +4940,7 @@
           <w:ilvl w:val="0"/>
           <w:numId w:val="10"/>
         </w:numPr>
+        <w:jc w:val="center"/>
       </w:pPr>
       <w:r>
         <w:t>Structure analysis of Ethernet data frame</w:t>
@@ -4913,6 +4956,7 @@
       <w:pPr>
         <w:pStyle w:val="ListParagraph"/>
         <w:keepNext/>
+        <w:jc w:val="center"/>
       </w:pPr>
       <w:r>
         <w:rPr>
@@ -5005,22 +5049,18 @@
           <w:ilvl w:val="0"/>
           <w:numId w:val="10"/>
         </w:numPr>
+        <w:jc w:val="center"/>
       </w:pPr>
       <w:r>
         <w:lastRenderedPageBreak/>
         <w:t>Further to analyze the IP packet, if the Fragment bit set, then an IP fragment restructuring, under IP Protocol in the protocol header field, determines the transport layer protocol type, typically are TCP (6) or UDP (17), and extracts the IP transport layer data in the packet contents;</w:t>
       </w:r>
-      <w:r>
-        <w:rPr>
-          <w:noProof/>
-        </w:rPr>
-        <w:t xml:space="preserve"> </w:t>
-      </w:r>
     </w:p>
     <w:p>
       <w:pPr>
         <w:pStyle w:val="ListParagraph"/>
         <w:keepNext/>
+        <w:jc w:val="center"/>
       </w:pPr>
       <w:r>
         <w:rPr>
@@ -5112,6 +5152,7 @@
           <w:ilvl w:val="0"/>
           <w:numId w:val="10"/>
         </w:numPr>
+        <w:jc w:val="center"/>
       </w:pPr>
       <w:r>
         <w:t>Continue to identify specific TCP or UDP destination port of application layer protocols such as DNS, BGP</w:t>
@@ -5154,6 +5195,7 @@
           <w:ilvl w:val="0"/>
           <w:numId w:val="10"/>
         </w:numPr>
+        <w:jc w:val="center"/>
       </w:pPr>
       <w:r>
         <w:t>According to the corresponding application layer protocol consolidating data recovery, are actual data transfer</w:t>
@@ -5486,7 +5528,15 @@
         <w:t xml:space="preserve">the </w:t>
       </w:r>
       <w:r>
-        <w:t>command line aka tshark.</w:t>
+        <w:t xml:space="preserve">command line aka </w:t>
+      </w:r>
+      <w:proofErr w:type="spellStart"/>
+      <w:r>
+        <w:t>tshark</w:t>
+      </w:r>
+      <w:proofErr w:type="spellEnd"/>
+      <w:r>
+        <w:t>.</w:t>
       </w:r>
     </w:p>
     <w:p>
@@ -5710,7 +5760,15 @@
         <w:t>import/</w:t>
       </w:r>
       <w:r>
-        <w:t>read tcpdump files (cross-compatibility)</w:t>
+        <w:t xml:space="preserve">read </w:t>
+      </w:r>
+      <w:proofErr w:type="spellStart"/>
+      <w:r>
+        <w:t>tcpdump</w:t>
+      </w:r>
+      <w:proofErr w:type="spellEnd"/>
+      <w:r>
+        <w:t xml:space="preserve"> files (cross-compatibility)</w:t>
       </w:r>
     </w:p>
     <w:p>
@@ -5782,13 +5840,21 @@
         <w:t>Intimidating</w:t>
       </w:r>
       <w:r>
-        <w:t xml:space="preserve"> for new Users due to its colo</w:t>
+        <w:t xml:space="preserve"> for new Users due to its </w:t>
+      </w:r>
+      <w:proofErr w:type="spellStart"/>
+      <w:r>
+        <w:t>colo</w:t>
       </w:r>
       <w:r>
         <w:t>u</w:t>
       </w:r>
       <w:r>
-        <w:t>rs and columns</w:t>
+        <w:t>rs</w:t>
+      </w:r>
+      <w:proofErr w:type="spellEnd"/>
+      <w:r>
+        <w:t xml:space="preserve"> and columns</w:t>
       </w:r>
       <w:r>
         <w:t>;</w:t>
@@ -6042,10 +6108,12 @@
         <w:pStyle w:val="Heading2"/>
       </w:pPr>
       <w:bookmarkStart w:id="16" w:name="_Toc89368807"/>
+      <w:proofErr w:type="spellStart"/>
       <w:r>
         <w:t>TCPdump</w:t>
       </w:r>
       <w:bookmarkEnd w:id="16"/>
+      <w:proofErr w:type="spellEnd"/>
     </w:p>
     <w:p>
       <w:pPr>
@@ -6558,6 +6626,7 @@
         </w:rPr>
         <w:t xml:space="preserve"> vs </w:t>
       </w:r>
+      <w:proofErr w:type="spellStart"/>
       <w:r>
         <w:rPr>
           <w:rStyle w:val="Strong"/>
@@ -6570,6 +6639,7 @@
         </w:rPr>
         <w:t>dump</w:t>
       </w:r>
+      <w:proofErr w:type="spellEnd"/>
     </w:p>
     <w:tbl>
       <w:tblPr>
@@ -6639,12 +6709,14 @@
                 <w:rStyle w:val="Strong"/>
               </w:rPr>
             </w:pPr>
+            <w:proofErr w:type="spellStart"/>
             <w:r>
               <w:rPr>
                 <w:rStyle w:val="Strong"/>
               </w:rPr>
               <w:t>tcpdump</w:t>
             </w:r>
+            <w:proofErr w:type="spellEnd"/>
           </w:p>
         </w:tc>
       </w:tr>
@@ -8338,7 +8410,6 @@
           <w:i/>
           <w:iCs/>
         </w:rPr>
-        <w:lastRenderedPageBreak/>
         <w:t>Industry Standard:</w:t>
       </w:r>
       <w:r>
@@ -8386,6 +8457,7 @@
           <w:i/>
           <w:iCs/>
         </w:rPr>
+        <w:lastRenderedPageBreak/>
         <w:t>Product &amp; Community Support:</w:t>
       </w:r>
       <w:r>
@@ -8516,7 +8588,15 @@
         <w:t>,</w:t>
       </w:r>
       <w:r>
-        <w:t xml:space="preserve"> tcpdump is the default software bundle package that comes in most Linux Distribution</w:t>
+        <w:t xml:space="preserve"> </w:t>
+      </w:r>
+      <w:proofErr w:type="spellStart"/>
+      <w:r>
+        <w:t>tcpdump</w:t>
+      </w:r>
+      <w:proofErr w:type="spellEnd"/>
+      <w:r>
+        <w:t xml:space="preserve"> is the default software bundle package that comes in most Linux Distribution</w:t>
       </w:r>
       <w:r>
         <w:t>s</w:t>
@@ -8546,7 +8626,15 @@
         <w:t>,</w:t>
       </w:r>
       <w:r>
-        <w:t xml:space="preserve"> tshark which is a CLI version of Wireshark does not come pre-installed</w:t>
+        <w:t xml:space="preserve"> </w:t>
+      </w:r>
+      <w:proofErr w:type="spellStart"/>
+      <w:r>
+        <w:t>tshark</w:t>
+      </w:r>
+      <w:proofErr w:type="spellEnd"/>
+      <w:r>
+        <w:t xml:space="preserve"> which is a CLI version of Wireshark does not come pre-installed</w:t>
       </w:r>
       <w:r>
         <w:t>.</w:t>
@@ -8575,7 +8663,23 @@
         <w:t>n</w:t>
       </w:r>
       <w:r>
-        <w:t xml:space="preserve"> network sniffing is tcpdump -&gt; Wireshark or tshark -&gt; Wireshark because GUI Server </w:t>
+        <w:t xml:space="preserve"> network sniffing is </w:t>
+      </w:r>
+      <w:proofErr w:type="spellStart"/>
+      <w:r>
+        <w:t>tcpdump</w:t>
+      </w:r>
+      <w:proofErr w:type="spellEnd"/>
+      <w:r>
+        <w:t xml:space="preserve"> -&gt; Wireshark or </w:t>
+      </w:r>
+      <w:proofErr w:type="spellStart"/>
+      <w:r>
+        <w:t>tshark</w:t>
+      </w:r>
+      <w:proofErr w:type="spellEnd"/>
+      <w:r>
+        <w:t xml:space="preserve"> -&gt; Wireshark because GUI Server </w:t>
       </w:r>
       <w:r>
         <w:t>Environment</w:t>
@@ -8790,7 +8894,6 @@
         <w:rPr>
           <w:noProof/>
         </w:rPr>
-        <w:lastRenderedPageBreak/>
         <w:drawing>
           <wp:inline distT="0" distB="0" distL="0" distR="0" wp14:anchorId="67EA13E8" wp14:editId="39FBD353">
             <wp:extent cx="6035530" cy="2543175"/>
@@ -8869,6 +8972,7 @@
       </w:pPr>
       <w:bookmarkStart w:id="27" w:name="_Toc89368814"/>
       <w:r>
+        <w:lastRenderedPageBreak/>
         <w:t>Round One</w:t>
       </w:r>
       <w:bookmarkEnd w:id="27"/>
@@ -9094,7 +9198,6 @@
         <w:rPr>
           <w:noProof/>
         </w:rPr>
-        <w:lastRenderedPageBreak/>
         <w:drawing>
           <wp:inline distT="0" distB="0" distL="0" distR="0" wp14:anchorId="6124B89C" wp14:editId="1BDA8309">
             <wp:extent cx="2637426" cy="2400300"/>
@@ -9182,6 +9285,7 @@
         <w:rPr>
           <w:noProof/>
         </w:rPr>
+        <w:lastRenderedPageBreak/>
         <w:drawing>
           <wp:inline distT="0" distB="0" distL="0" distR="0" wp14:anchorId="22609EBC" wp14:editId="57A34353">
             <wp:extent cx="5222122" cy="2895600"/>
@@ -9346,7 +9450,6 @@
         <w:rPr>
           <w:noProof/>
         </w:rPr>
-        <w:lastRenderedPageBreak/>
         <w:drawing>
           <wp:inline distT="0" distB="0" distL="0" distR="0" wp14:anchorId="2C3E3C7B" wp14:editId="22671708">
             <wp:extent cx="5888355" cy="2890075"/>
@@ -9440,6 +9543,7 @@
         <w:rPr>
           <w:noProof/>
         </w:rPr>
+        <w:lastRenderedPageBreak/>
         <w:drawing>
           <wp:inline distT="0" distB="0" distL="0" distR="0" wp14:anchorId="107A0001" wp14:editId="20E8754E">
             <wp:extent cx="5710598" cy="3486150"/>
@@ -9530,7 +9634,6 @@
         <w:rPr>
           <w:noProof/>
         </w:rPr>
-        <w:lastRenderedPageBreak/>
         <w:drawing>
           <wp:inline distT="0" distB="0" distL="0" distR="0" wp14:anchorId="70FDEC65" wp14:editId="1264F16F">
             <wp:extent cx="5943600" cy="2793365"/>
@@ -9648,6 +9751,7 @@
         <w:rPr>
           <w:noProof/>
         </w:rPr>
+        <w:lastRenderedPageBreak/>
         <w:drawing>
           <wp:inline distT="0" distB="0" distL="0" distR="0" wp14:anchorId="41963053" wp14:editId="1A701F63">
             <wp:extent cx="5943600" cy="4471035"/>
@@ -9740,7 +9844,6 @@
       </w:pPr>
       <w:bookmarkStart w:id="36" w:name="_Toc89368816"/>
       <w:r>
-        <w:lastRenderedPageBreak/>
         <w:t xml:space="preserve">Narrowing </w:t>
       </w:r>
       <w:r>
@@ -9906,6 +10009,7 @@
         <w:rPr>
           <w:noProof/>
         </w:rPr>
+        <w:lastRenderedPageBreak/>
         <w:drawing>
           <wp:inline distT="0" distB="0" distL="0" distR="0" wp14:anchorId="6141ABD7" wp14:editId="2E3066DA">
             <wp:extent cx="5330771" cy="3629025"/>
@@ -9987,7 +10091,6 @@
         <w:rPr>
           <w:noProof/>
         </w:rPr>
-        <w:lastRenderedPageBreak/>
         <w:drawing>
           <wp:inline distT="0" distB="0" distL="0" distR="0" wp14:anchorId="1134438C" wp14:editId="38A6532B">
             <wp:extent cx="4876800" cy="3680525"/>
@@ -10069,6 +10172,7 @@
         <w:rPr>
           <w:noProof/>
         </w:rPr>
+        <w:lastRenderedPageBreak/>
         <w:drawing>
           <wp:inline distT="0" distB="0" distL="0" distR="0" wp14:anchorId="0A1E86FE" wp14:editId="4C3576EA">
             <wp:extent cx="5943600" cy="3556000"/>
@@ -10153,7 +10257,6 @@
         <w:rPr>
           <w:noProof/>
         </w:rPr>
-        <w:lastRenderedPageBreak/>
         <w:drawing>
           <wp:inline distT="0" distB="0" distL="0" distR="0" wp14:anchorId="7DB4D254" wp14:editId="1CF5EBE2">
             <wp:extent cx="5943600" cy="3621405"/>
@@ -10236,6 +10339,7 @@
         <w:rPr>
           <w:noProof/>
         </w:rPr>
+        <w:lastRenderedPageBreak/>
         <w:drawing>
           <wp:inline distT="0" distB="0" distL="0" distR="0" wp14:anchorId="45D25936" wp14:editId="0E68BF99">
             <wp:extent cx="3076575" cy="2363271"/>
@@ -10317,7 +10421,6 @@
         <w:rPr>
           <w:noProof/>
         </w:rPr>
-        <w:lastRenderedPageBreak/>
         <w:drawing>
           <wp:inline distT="0" distB="0" distL="0" distR="0" wp14:anchorId="032C5F54" wp14:editId="6B6DCEEB">
             <wp:extent cx="5943600" cy="2362200"/>
@@ -10484,7 +10587,15 @@
         <w:t>,</w:t>
       </w:r>
       <w:r>
-        <w:t xml:space="preserve"> this is exactly how an algorithm will work its way through the solution e.g., make neighbo</w:t>
+        <w:t xml:space="preserve"> this is exactly how an </w:t>
+      </w:r>
+      <w:r>
+        <w:lastRenderedPageBreak/>
+        <w:t xml:space="preserve">algorithm will work its way through the solution e.g., make </w:t>
+      </w:r>
+      <w:proofErr w:type="spellStart"/>
+      <w:r>
+        <w:t>neighbo</w:t>
       </w:r>
       <w:r>
         <w:t>u</w:t>
@@ -10492,6 +10603,7 @@
       <w:r>
         <w:t>rs</w:t>
       </w:r>
+      <w:proofErr w:type="spellEnd"/>
       <w:r>
         <w:t>, many times</w:t>
       </w:r>
@@ -10616,7 +10728,6 @@
         <w:rPr>
           <w:noProof/>
         </w:rPr>
-        <w:lastRenderedPageBreak/>
         <w:drawing>
           <wp:inline distT="0" distB="0" distL="0" distR="0" wp14:anchorId="34E63A74" wp14:editId="30E766E2">
             <wp:extent cx="3867150" cy="2372867"/>
@@ -11006,6 +11117,7 @@
                       <w:rPr>
                         <w:noProof/>
                       </w:rPr>
+                      <w:lastRenderedPageBreak/>
                       <w:t xml:space="preserve">[5] </w:t>
                     </w:r>
                   </w:p>
@@ -11144,7 +11256,6 @@
                       <w:rPr>
                         <w:noProof/>
                       </w:rPr>
-                      <w:lastRenderedPageBreak/>
                       <w:t xml:space="preserve">[8] </w:t>
                     </w:r>
                   </w:p>
@@ -11789,7 +11900,6 @@
                 <w:sz w:val="24"/>
                 <w:szCs w:val="24"/>
               </w:rPr>
-              <w:lastRenderedPageBreak/>
               <w:t>Abstraction</w:t>
             </w:r>
           </w:p>
@@ -12107,6 +12217,7 @@
     </w:p>
     <w:p>
       <w:r>
+        <w:lastRenderedPageBreak/>
         <w:t>version 15.2</w:t>
       </w:r>
     </w:p>
@@ -12142,7 +12253,6 @@
     </w:p>
     <w:p>
       <w:r>
-        <w:lastRenderedPageBreak/>
         <w:t>boot-end-marker</w:t>
       </w:r>
     </w:p>
@@ -12163,12 +12273,36 @@
     </w:p>
     <w:p>
       <w:r>
-        <w:t>no aaa new-model</w:t>
-      </w:r>
-    </w:p>
-    <w:p>
-      <w:r>
-        <w:t>no ip icmp rate-limit unreachable</w:t>
+        <w:t xml:space="preserve">no </w:t>
+      </w:r>
+      <w:proofErr w:type="spellStart"/>
+      <w:r>
+        <w:t>aaa</w:t>
+      </w:r>
+      <w:proofErr w:type="spellEnd"/>
+      <w:r>
+        <w:t xml:space="preserve"> new-model</w:t>
+      </w:r>
+    </w:p>
+    <w:p>
+      <w:r>
+        <w:t xml:space="preserve">no </w:t>
+      </w:r>
+      <w:proofErr w:type="spellStart"/>
+      <w:r>
+        <w:t>ip</w:t>
+      </w:r>
+      <w:proofErr w:type="spellEnd"/>
+      <w:r>
+        <w:t xml:space="preserve"> </w:t>
+      </w:r>
+      <w:proofErr w:type="spellStart"/>
+      <w:r>
+        <w:t>icmp</w:t>
+      </w:r>
+      <w:proofErr w:type="spellEnd"/>
+      <w:r>
+        <w:t xml:space="preserve"> rate-limit unreachable</w:t>
       </w:r>
     </w:p>
     <w:p>
@@ -12192,8 +12326,21 @@
       </w:r>
     </w:p>
     <w:p>
-      <w:r>
-        <w:t>ip dhcp pool LAB_WIRESHARK1</w:t>
+      <w:proofErr w:type="spellStart"/>
+      <w:r>
+        <w:t>ip</w:t>
+      </w:r>
+      <w:proofErr w:type="spellEnd"/>
+      <w:r>
+        <w:t xml:space="preserve"> </w:t>
+      </w:r>
+      <w:proofErr w:type="spellStart"/>
+      <w:r>
+        <w:t>dhcp</w:t>
+      </w:r>
+      <w:proofErr w:type="spellEnd"/>
+      <w:r>
+        <w:t xml:space="preserve"> pool LAB_WIRESHARK1</w:t>
       </w:r>
     </w:p>
     <w:p>
@@ -12223,18 +12370,41 @@
     </w:p>
     <w:p>
       <w:r>
-        <w:t>no ip domain lookup</w:t>
-      </w:r>
-    </w:p>
-    <w:p>
-      <w:r>
-        <w:t>ip cef</w:t>
-      </w:r>
-    </w:p>
-    <w:p>
-      <w:r>
-        <w:t>no ipv6 cef</w:t>
-      </w:r>
+        <w:t xml:space="preserve">no </w:t>
+      </w:r>
+      <w:proofErr w:type="spellStart"/>
+      <w:r>
+        <w:t>ip</w:t>
+      </w:r>
+      <w:proofErr w:type="spellEnd"/>
+      <w:r>
+        <w:t xml:space="preserve"> domain lookup</w:t>
+      </w:r>
+    </w:p>
+    <w:p>
+      <w:proofErr w:type="spellStart"/>
+      <w:r>
+        <w:t>ip</w:t>
+      </w:r>
+      <w:proofErr w:type="spellEnd"/>
+      <w:r>
+        <w:t xml:space="preserve"> </w:t>
+      </w:r>
+      <w:proofErr w:type="spellStart"/>
+      <w:r>
+        <w:t>cef</w:t>
+      </w:r>
+      <w:proofErr w:type="spellEnd"/>
+    </w:p>
+    <w:p>
+      <w:r>
+        <w:t xml:space="preserve">no ipv6 </w:t>
+      </w:r>
+      <w:proofErr w:type="spellStart"/>
+      <w:r>
+        <w:t>cef</w:t>
+      </w:r>
+      <w:proofErr w:type="spellEnd"/>
     </w:p>
     <w:p>
       <w:r>
@@ -12249,41 +12419,6 @@
     <w:p>
       <w:r>
         <w:t>multilink bundle-name authenticated</w:t>
-      </w:r>
-    </w:p>
-    <w:p>
-      <w:r>
-        <w:t>!</w:t>
-      </w:r>
-    </w:p>
-    <w:p>
-      <w:r>
-        <w:t>!</w:t>
-      </w:r>
-    </w:p>
-    <w:p>
-      <w:r>
-        <w:t>!</w:t>
-      </w:r>
-    </w:p>
-    <w:p>
-      <w:r>
-        <w:t>!</w:t>
-      </w:r>
-    </w:p>
-    <w:p>
-      <w:r>
-        <w:t>!</w:t>
-      </w:r>
-    </w:p>
-    <w:p>
-      <w:r>
-        <w:t>!</w:t>
-      </w:r>
-    </w:p>
-    <w:p>
-      <w:r>
-        <w:t>!</w:t>
       </w:r>
     </w:p>
     <w:p>
@@ -12314,7 +12449,63 @@
     </w:p>
     <w:p>
       <w:r>
-        <w:t>ip tcp synwait-time 5</w:t>
+        <w:t>!</w:t>
+      </w:r>
+    </w:p>
+    <w:p>
+      <w:r>
+        <w:t>!</w:t>
+      </w:r>
+    </w:p>
+    <w:p>
+      <w:r>
+        <w:t>!</w:t>
+      </w:r>
+    </w:p>
+    <w:p>
+      <w:r>
+        <w:t>!</w:t>
+      </w:r>
+    </w:p>
+    <w:p>
+      <w:r>
+        <w:t>!</w:t>
+      </w:r>
+    </w:p>
+    <w:p>
+      <w:r>
+        <w:t>!</w:t>
+      </w:r>
+    </w:p>
+    <w:p>
+      <w:r>
+        <w:t>!</w:t>
+      </w:r>
+    </w:p>
+    <w:p>
+      <w:proofErr w:type="spellStart"/>
+      <w:r>
+        <w:t>ip</w:t>
+      </w:r>
+      <w:proofErr w:type="spellEnd"/>
+      <w:r>
+        <w:t xml:space="preserve"> </w:t>
+      </w:r>
+      <w:proofErr w:type="spellStart"/>
+      <w:r>
+        <w:t>tcp</w:t>
+      </w:r>
+      <w:proofErr w:type="spellEnd"/>
+      <w:r>
+        <w:t xml:space="preserve"> </w:t>
+      </w:r>
+      <w:proofErr w:type="spellStart"/>
+      <w:r>
+        <w:t>synwait</w:t>
+      </w:r>
+      <w:proofErr w:type="spellEnd"/>
+      <w:r>
+        <w:t>-time 5</w:t>
       </w:r>
     </w:p>
     <w:p>
@@ -12369,7 +12560,15 @@
     </w:p>
     <w:p>
       <w:r>
-        <w:t xml:space="preserve"> ip address 2.2.2.2 255.255.255.255</w:t>
+        <w:t xml:space="preserve"> </w:t>
+      </w:r>
+      <w:proofErr w:type="spellStart"/>
+      <w:r>
+        <w:t>ip</w:t>
+      </w:r>
+      <w:proofErr w:type="spellEnd"/>
+      <w:r>
+        <w:t xml:space="preserve"> address 2.2.2.2 255.255.255.255</w:t>
       </w:r>
     </w:p>
     <w:p>
@@ -12384,7 +12583,15 @@
     </w:p>
     <w:p>
       <w:r>
-        <w:t xml:space="preserve"> ip address 1.1.1.1 255.255.255.252</w:t>
+        <w:t xml:space="preserve"> </w:t>
+      </w:r>
+      <w:proofErr w:type="spellStart"/>
+      <w:r>
+        <w:t>ip</w:t>
+      </w:r>
+      <w:proofErr w:type="spellEnd"/>
+      <w:r>
+        <w:t xml:space="preserve"> address 1.1.1.1 255.255.255.252</w:t>
       </w:r>
     </w:p>
     <w:p>
@@ -12399,6 +12606,7 @@
     </w:p>
     <w:p>
       <w:r>
+        <w:lastRenderedPageBreak/>
         <w:t>!</w:t>
       </w:r>
     </w:p>
@@ -12409,7 +12617,15 @@
     </w:p>
     <w:p>
       <w:r>
-        <w:t xml:space="preserve"> no ip address</w:t>
+        <w:t xml:space="preserve"> no </w:t>
+      </w:r>
+      <w:proofErr w:type="spellStart"/>
+      <w:r>
+        <w:t>ip</w:t>
+      </w:r>
+      <w:proofErr w:type="spellEnd"/>
+      <w:r>
+        <w:t xml:space="preserve"> address</w:t>
       </w:r>
     </w:p>
     <w:p>
@@ -12434,28 +12650,214 @@
     </w:p>
     <w:p>
       <w:r>
+        <w:t>interface FastEthernet2/1</w:t>
+      </w:r>
+    </w:p>
+    <w:p>
+      <w:r>
+        <w:t xml:space="preserve"> no </w:t>
+      </w:r>
+      <w:proofErr w:type="spellStart"/>
+      <w:r>
+        <w:t>ip</w:t>
+      </w:r>
+      <w:proofErr w:type="spellEnd"/>
+      <w:r>
+        <w:t xml:space="preserve"> address</w:t>
+      </w:r>
+    </w:p>
+    <w:p>
+      <w:r>
+        <w:t xml:space="preserve"> shutdown</w:t>
+      </w:r>
+    </w:p>
+    <w:p>
+      <w:r>
+        <w:t xml:space="preserve"> speed auto</w:t>
+      </w:r>
+    </w:p>
+    <w:p>
+      <w:r>
+        <w:t xml:space="preserve"> duplex auto</w:t>
+      </w:r>
+    </w:p>
+    <w:p>
+      <w:r>
+        <w:t>!</w:t>
+      </w:r>
+    </w:p>
+    <w:p>
+      <w:r>
+        <w:t>interface GigabitEthernet3/0</w:t>
+      </w:r>
+    </w:p>
+    <w:p>
+      <w:r>
+        <w:t xml:space="preserve"> </w:t>
+      </w:r>
+      <w:proofErr w:type="spellStart"/>
+      <w:r>
+        <w:t>ip</w:t>
+      </w:r>
+      <w:proofErr w:type="spellEnd"/>
+      <w:r>
+        <w:t xml:space="preserve"> address 1.1.1.1 255.255.255.252</w:t>
+      </w:r>
+    </w:p>
+    <w:p>
+      <w:r>
+        <w:t xml:space="preserve"> negotiation auto</w:t>
+      </w:r>
+    </w:p>
+    <w:p>
+      <w:r>
+        <w:t>!</w:t>
+      </w:r>
+    </w:p>
+    <w:p>
+      <w:proofErr w:type="spellStart"/>
+      <w:r>
+        <w:t>ip</w:t>
+      </w:r>
+      <w:proofErr w:type="spellEnd"/>
+      <w:r>
+        <w:t xml:space="preserve"> forward-protocol </w:t>
+      </w:r>
+      <w:proofErr w:type="spellStart"/>
+      <w:r>
+        <w:t>nd</w:t>
+      </w:r>
+      <w:proofErr w:type="spellEnd"/>
+    </w:p>
+    <w:p>
+      <w:r>
+        <w:t>!</w:t>
+      </w:r>
+    </w:p>
+    <w:p>
+      <w:r>
+        <w:t>!</w:t>
+      </w:r>
+    </w:p>
+    <w:p>
+      <w:proofErr w:type="spellStart"/>
+      <w:r>
+        <w:t>ip</w:t>
+      </w:r>
+      <w:proofErr w:type="spellEnd"/>
+      <w:r>
+        <w:t xml:space="preserve"> http server</w:t>
+      </w:r>
+    </w:p>
+    <w:p>
+      <w:r>
+        <w:t xml:space="preserve">no </w:t>
+      </w:r>
+      <w:proofErr w:type="spellStart"/>
+      <w:r>
+        <w:t>ip</w:t>
+      </w:r>
+      <w:proofErr w:type="spellEnd"/>
+      <w:r>
+        <w:t xml:space="preserve"> http secure-server</w:t>
+      </w:r>
+    </w:p>
+    <w:p>
+      <w:proofErr w:type="spellStart"/>
+      <w:r>
+        <w:t>ip</w:t>
+      </w:r>
+      <w:proofErr w:type="spellEnd"/>
+      <w:r>
+        <w:t xml:space="preserve"> route 0.0.0.0 0.0.0.0 1.1.1.2</w:t>
+      </w:r>
+    </w:p>
+    <w:p>
+      <w:r>
+        <w:t>!</w:t>
+      </w:r>
+    </w:p>
+    <w:p>
+      <w:proofErr w:type="spellStart"/>
+      <w:r>
+        <w:t>ip</w:t>
+      </w:r>
+      <w:proofErr w:type="spellEnd"/>
+      <w:r>
+        <w:t xml:space="preserve"> access-list extended </w:t>
+      </w:r>
+      <w:proofErr w:type="spellStart"/>
+      <w:r>
+        <w:t>blockdhcp</w:t>
+      </w:r>
+      <w:proofErr w:type="spellEnd"/>
+    </w:p>
+    <w:p>
+      <w:r>
+        <w:t xml:space="preserve"> deny   </w:t>
+      </w:r>
+      <w:proofErr w:type="spellStart"/>
+      <w:r>
+        <w:t>udp</w:t>
+      </w:r>
+      <w:proofErr w:type="spellEnd"/>
+      <w:r>
+        <w:t xml:space="preserve"> any </w:t>
+      </w:r>
+      <w:proofErr w:type="spellStart"/>
+      <w:r>
+        <w:t>any</w:t>
+      </w:r>
+      <w:proofErr w:type="spellEnd"/>
+      <w:r>
+        <w:t xml:space="preserve"> eq </w:t>
+      </w:r>
+      <w:proofErr w:type="spellStart"/>
+      <w:r>
+        <w:t>bootpc</w:t>
+      </w:r>
+      <w:proofErr w:type="spellEnd"/>
+    </w:p>
+    <w:p>
+      <w:r>
+        <w:t xml:space="preserve"> deny   </w:t>
+      </w:r>
+      <w:proofErr w:type="spellStart"/>
+      <w:r>
+        <w:t>udp</w:t>
+      </w:r>
+      <w:proofErr w:type="spellEnd"/>
+      <w:r>
+        <w:t xml:space="preserve"> any </w:t>
+      </w:r>
+      <w:proofErr w:type="spellStart"/>
+      <w:r>
+        <w:t>any</w:t>
+      </w:r>
+      <w:proofErr w:type="spellEnd"/>
+      <w:r>
+        <w:t xml:space="preserve"> eq </w:t>
+      </w:r>
+      <w:proofErr w:type="spellStart"/>
+      <w:r>
+        <w:t>bootps</w:t>
+      </w:r>
+      <w:proofErr w:type="spellEnd"/>
+    </w:p>
+    <w:p>
+      <w:r>
+        <w:t>!</w:t>
+      </w:r>
+    </w:p>
+    <w:p>
+      <w:r>
+        <w:t>!</w:t>
+      </w:r>
+    </w:p>
+    <w:p>
+      <w:r>
         <w:lastRenderedPageBreak/>
-        <w:t>interface FastEthernet2/1</w:t>
-      </w:r>
-    </w:p>
-    <w:p>
-      <w:r>
-        <w:t xml:space="preserve"> no ip address</w:t>
-      </w:r>
-    </w:p>
-    <w:p>
-      <w:r>
-        <w:t xml:space="preserve"> shutdown</w:t>
-      </w:r>
-    </w:p>
-    <w:p>
-      <w:r>
-        <w:t xml:space="preserve"> speed auto</w:t>
-      </w:r>
-    </w:p>
-    <w:p>
-      <w:r>
-        <w:t xml:space="preserve"> duplex auto</w:t>
+        <w:t xml:space="preserve">!         </w:t>
       </w:r>
     </w:p>
     <w:p>
@@ -12465,17 +12867,7 @@
     </w:p>
     <w:p>
       <w:r>
-        <w:t>interface GigabitEthernet3/0</w:t>
-      </w:r>
-    </w:p>
-    <w:p>
-      <w:r>
-        <w:t xml:space="preserve"> ip address 1.1.1.1 255.255.255.252</w:t>
-      </w:r>
-    </w:p>
-    <w:p>
-      <w:r>
-        <w:t xml:space="preserve"> negotiation auto</w:t>
+        <w:t>control-plane</w:t>
       </w:r>
     </w:p>
     <w:p>
@@ -12485,91 +12877,11 @@
     </w:p>
     <w:p>
       <w:r>
-        <w:t>ip forward-protocol nd</w:t>
-      </w:r>
-    </w:p>
-    <w:p>
-      <w:r>
         <w:t>!</w:t>
       </w:r>
     </w:p>
     <w:p>
       <w:r>
-        <w:t>!</w:t>
-      </w:r>
-    </w:p>
-    <w:p>
-      <w:r>
-        <w:t>ip http server</w:t>
-      </w:r>
-    </w:p>
-    <w:p>
-      <w:r>
-        <w:t>no ip http secure-server</w:t>
-      </w:r>
-    </w:p>
-    <w:p>
-      <w:r>
-        <w:t>ip route 0.0.0.0 0.0.0.0 1.1.1.2</w:t>
-      </w:r>
-    </w:p>
-    <w:p>
-      <w:r>
-        <w:t>!</w:t>
-      </w:r>
-    </w:p>
-    <w:p>
-      <w:r>
-        <w:t>ip access-list extended blockdhcp</w:t>
-      </w:r>
-    </w:p>
-    <w:p>
-      <w:r>
-        <w:t xml:space="preserve"> deny   udp any any eq bootpc</w:t>
-      </w:r>
-    </w:p>
-    <w:p>
-      <w:r>
-        <w:t xml:space="preserve"> deny   udp any any eq bootps</w:t>
-      </w:r>
-    </w:p>
-    <w:p>
-      <w:r>
-        <w:t>!</w:t>
-      </w:r>
-    </w:p>
-    <w:p>
-      <w:r>
-        <w:t>!</w:t>
-      </w:r>
-    </w:p>
-    <w:p>
-      <w:r>
-        <w:t xml:space="preserve">!         </w:t>
-      </w:r>
-    </w:p>
-    <w:p>
-      <w:r>
-        <w:t>!</w:t>
-      </w:r>
-    </w:p>
-    <w:p>
-      <w:r>
-        <w:t>control-plane</w:t>
-      </w:r>
-    </w:p>
-    <w:p>
-      <w:r>
-        <w:t>!</w:t>
-      </w:r>
-    </w:p>
-    <w:p>
-      <w:r>
-        <w:t>!</w:t>
-      </w:r>
-    </w:p>
-    <w:p>
-      <w:r>
         <w:t>line con 0</w:t>
       </w:r>
     </w:p>
@@ -12580,7 +12892,6 @@
     </w:p>
     <w:p>
       <w:r>
-        <w:lastRenderedPageBreak/>
         <w:t xml:space="preserve"> privilege level 15</w:t>
       </w:r>
     </w:p>
@@ -12591,7 +12902,15 @@
     </w:p>
     <w:p>
       <w:r>
-        <w:t xml:space="preserve"> stopbits 1</w:t>
+        <w:t xml:space="preserve"> </w:t>
+      </w:r>
+      <w:proofErr w:type="spellStart"/>
+      <w:r>
+        <w:t>stopbits</w:t>
+      </w:r>
+      <w:proofErr w:type="spellEnd"/>
+      <w:r>
+        <w:t xml:space="preserve"> 1</w:t>
       </w:r>
     </w:p>
     <w:p>
@@ -12616,12 +12935,28 @@
     </w:p>
     <w:p>
       <w:r>
-        <w:t xml:space="preserve"> stopbits 1</w:t>
-      </w:r>
-    </w:p>
-    <w:p>
-      <w:r>
-        <w:t>line vty 0</w:t>
+        <w:t xml:space="preserve"> </w:t>
+      </w:r>
+      <w:proofErr w:type="spellStart"/>
+      <w:r>
+        <w:t>stopbits</w:t>
+      </w:r>
+      <w:proofErr w:type="spellEnd"/>
+      <w:r>
+        <w:t xml:space="preserve"> 1</w:t>
+      </w:r>
+    </w:p>
+    <w:p>
+      <w:r>
+        <w:t xml:space="preserve">line </w:t>
+      </w:r>
+      <w:proofErr w:type="spellStart"/>
+      <w:r>
+        <w:t>vty</w:t>
+      </w:r>
+      <w:proofErr w:type="spellEnd"/>
+      <w:r>
+        <w:t xml:space="preserve"> 0</w:t>
       </w:r>
     </w:p>
     <w:p>
@@ -12646,7 +12981,15 @@
     </w:p>
     <w:p>
       <w:r>
-        <w:t>line vty 1 4</w:t>
+        <w:t xml:space="preserve">line </w:t>
+      </w:r>
+      <w:proofErr w:type="spellStart"/>
+      <w:r>
+        <w:t>vty</w:t>
+      </w:r>
+      <w:proofErr w:type="spellEnd"/>
+      <w:r>
+        <w:t xml:space="preserve"> 1 4</w:t>
       </w:r>
     </w:p>
     <w:p>
@@ -12697,6 +13040,7 @@
     <w:p/>
     <w:p>
       <w:r>
+        <w:lastRenderedPageBreak/>
         <w:t xml:space="preserve">Current </w:t>
       </w:r>
       <w:proofErr w:type="gramStart"/>
@@ -12740,7 +13084,6 @@
     </w:p>
     <w:p>
       <w:r>
-        <w:lastRenderedPageBreak/>
         <w:t>no service password-encryption</w:t>
       </w:r>
     </w:p>
@@ -12806,7 +13149,15 @@
     </w:p>
     <w:p>
       <w:r>
-        <w:t>no aaa new-model</w:t>
+        <w:t xml:space="preserve">no </w:t>
+      </w:r>
+      <w:proofErr w:type="spellStart"/>
+      <w:r>
+        <w:t>aaa</w:t>
+      </w:r>
+      <w:proofErr w:type="spellEnd"/>
+      <w:r>
+        <w:t xml:space="preserve"> new-model</w:t>
       </w:r>
     </w:p>
     <w:p>
@@ -12836,7 +13187,23 @@
     </w:p>
     <w:p>
       <w:r>
-        <w:t>no ip icmp rate-limit unreachable</w:t>
+        <w:t xml:space="preserve">no </w:t>
+      </w:r>
+      <w:proofErr w:type="spellStart"/>
+      <w:r>
+        <w:t>ip</w:t>
+      </w:r>
+      <w:proofErr w:type="spellEnd"/>
+      <w:r>
+        <w:t xml:space="preserve"> </w:t>
+      </w:r>
+      <w:proofErr w:type="spellStart"/>
+      <w:r>
+        <w:t>icmp</w:t>
+      </w:r>
+      <w:proofErr w:type="spellEnd"/>
+      <w:r>
+        <w:t xml:space="preserve"> rate-limit unreachable</w:t>
       </w:r>
     </w:p>
     <w:p>
@@ -12847,333 +13214,6 @@
     <w:p>
       <w:r>
         <w:t>!</w:t>
-      </w:r>
-    </w:p>
-    <w:p>
-      <w:r>
-        <w:t>!</w:t>
-      </w:r>
-    </w:p>
-    <w:p>
-      <w:r>
-        <w:t>no ip domain-lookup</w:t>
-      </w:r>
-    </w:p>
-    <w:p>
-      <w:r>
-        <w:t>ip cef</w:t>
-      </w:r>
-    </w:p>
-    <w:p>
-      <w:r>
-        <w:t>no ipv6 cef</w:t>
-      </w:r>
-    </w:p>
-    <w:p>
-      <w:r>
-        <w:t>!</w:t>
-      </w:r>
-    </w:p>
-    <w:p>
-      <w:r>
-        <w:t>!</w:t>
-      </w:r>
-    </w:p>
-    <w:p>
-      <w:r>
-        <w:t>!</w:t>
-      </w:r>
-    </w:p>
-    <w:p>
-      <w:r>
-        <w:lastRenderedPageBreak/>
-        <w:t>spanning-tree mode rapid-pvst</w:t>
-      </w:r>
-    </w:p>
-    <w:p>
-      <w:r>
-        <w:t>spanning-tree extend system-id</w:t>
-      </w:r>
-    </w:p>
-    <w:p>
-      <w:r>
-        <w:t>!</w:t>
-      </w:r>
-    </w:p>
-    <w:p>
-      <w:r>
-        <w:t>!</w:t>
-      </w:r>
-    </w:p>
-    <w:p>
-      <w:r>
-        <w:t>vlan access-map 100 10</w:t>
-      </w:r>
-    </w:p>
-    <w:p>
-      <w:r>
-        <w:t xml:space="preserve"> action forward</w:t>
-      </w:r>
-    </w:p>
-    <w:p>
-      <w:r>
-        <w:t>!</w:t>
-      </w:r>
-    </w:p>
-    <w:p>
-      <w:r>
-        <w:t>vlan internal allocation policy ascending</w:t>
-      </w:r>
-    </w:p>
-    <w:p>
-      <w:r>
-        <w:t>!</w:t>
-      </w:r>
-    </w:p>
-    <w:p>
-      <w:r>
-        <w:t>ip tcp synwait-time 5</w:t>
-      </w:r>
-    </w:p>
-    <w:p>
-      <w:r>
-        <w:t xml:space="preserve">! </w:t>
-      </w:r>
-    </w:p>
-    <w:p>
-      <w:r>
-        <w:t>!</w:t>
-      </w:r>
-    </w:p>
-    <w:p>
-      <w:r>
-        <w:t>!</w:t>
-      </w:r>
-    </w:p>
-    <w:p>
-      <w:r>
-        <w:t>!</w:t>
-      </w:r>
-    </w:p>
-    <w:p>
-      <w:r>
-        <w:t>!</w:t>
-      </w:r>
-    </w:p>
-    <w:p>
-      <w:r>
-        <w:t>!</w:t>
-      </w:r>
-    </w:p>
-    <w:p>
-      <w:r>
-        <w:t>!</w:t>
-      </w:r>
-    </w:p>
-    <w:p>
-      <w:r>
-        <w:t>!</w:t>
-      </w:r>
-    </w:p>
-    <w:p>
-      <w:r>
-        <w:t>!</w:t>
-      </w:r>
-    </w:p>
-    <w:p>
-      <w:r>
-        <w:t>!</w:t>
-      </w:r>
-    </w:p>
-    <w:p>
-      <w:r>
-        <w:t>!</w:t>
-      </w:r>
-    </w:p>
-    <w:p>
-      <w:r>
-        <w:t>!</w:t>
-      </w:r>
-    </w:p>
-    <w:p>
-      <w:r>
-        <w:t>!</w:t>
-      </w:r>
-    </w:p>
-    <w:p>
-      <w:r>
-        <w:t>interface Ethernet0/0</w:t>
-      </w:r>
-    </w:p>
-    <w:p>
-      <w:r>
-        <w:t xml:space="preserve"> switchport trunk encapsulation dot1q</w:t>
-      </w:r>
-    </w:p>
-    <w:p>
-      <w:r>
-        <w:t xml:space="preserve"> switchport mode trunk</w:t>
-      </w:r>
-    </w:p>
-    <w:p>
-      <w:r>
-        <w:t>!</w:t>
-      </w:r>
-    </w:p>
-    <w:p>
-      <w:r>
-        <w:t>interface Ethernet0/1</w:t>
-      </w:r>
-    </w:p>
-    <w:p>
-      <w:r>
-        <w:t xml:space="preserve"> switchport access vlan 100</w:t>
-      </w:r>
-    </w:p>
-    <w:p>
-      <w:r>
-        <w:lastRenderedPageBreak/>
-        <w:t xml:space="preserve"> switchport mode access</w:t>
-      </w:r>
-    </w:p>
-    <w:p>
-      <w:r>
-        <w:t>!</w:t>
-      </w:r>
-    </w:p>
-    <w:p>
-      <w:r>
-        <w:t>interface Ethernet0/2</w:t>
-      </w:r>
-    </w:p>
-    <w:p>
-      <w:r>
-        <w:t xml:space="preserve">!         </w:t>
-      </w:r>
-    </w:p>
-    <w:p>
-      <w:r>
-        <w:t>interface Ethernet0/3</w:t>
-      </w:r>
-    </w:p>
-    <w:p>
-      <w:r>
-        <w:t>!</w:t>
-      </w:r>
-    </w:p>
-    <w:p>
-      <w:r>
-        <w:t>interface Ethernet1/0</w:t>
-      </w:r>
-    </w:p>
-    <w:p>
-      <w:r>
-        <w:t>!</w:t>
-      </w:r>
-    </w:p>
-    <w:p>
-      <w:r>
-        <w:t>interface Ethernet1/1</w:t>
-      </w:r>
-    </w:p>
-    <w:p>
-      <w:r>
-        <w:t>!</w:t>
-      </w:r>
-    </w:p>
-    <w:p>
-      <w:r>
-        <w:t>interface Ethernet1/2</w:t>
-      </w:r>
-    </w:p>
-    <w:p>
-      <w:r>
-        <w:t>!</w:t>
-      </w:r>
-    </w:p>
-    <w:p>
-      <w:r>
-        <w:t>interface Ethernet1/3</w:t>
-      </w:r>
-    </w:p>
-    <w:p>
-      <w:r>
-        <w:t>!</w:t>
-      </w:r>
-    </w:p>
-    <w:p>
-      <w:r>
-        <w:t>interface Ethernet2/0</w:t>
-      </w:r>
-    </w:p>
-    <w:p>
-      <w:r>
-        <w:t>!</w:t>
-      </w:r>
-    </w:p>
-    <w:p>
-      <w:r>
-        <w:t>interface Ethernet2/1</w:t>
-      </w:r>
-    </w:p>
-    <w:p>
-      <w:r>
-        <w:t>!</w:t>
-      </w:r>
-    </w:p>
-    <w:p>
-      <w:r>
-        <w:t>interface Ethernet2/2</w:t>
-      </w:r>
-    </w:p>
-    <w:p>
-      <w:r>
-        <w:t>!</w:t>
-      </w:r>
-    </w:p>
-    <w:p>
-      <w:r>
-        <w:t>interface Ethernet2/3</w:t>
-      </w:r>
-    </w:p>
-    <w:p>
-      <w:r>
-        <w:t>!</w:t>
-      </w:r>
-    </w:p>
-    <w:p>
-      <w:r>
-        <w:t>interface Ethernet3/0</w:t>
-      </w:r>
-    </w:p>
-    <w:p>
-      <w:r>
-        <w:t>!</w:t>
-      </w:r>
-    </w:p>
-    <w:p>
-      <w:r>
-        <w:t>interface Ethernet3/1</w:t>
-      </w:r>
-    </w:p>
-    <w:p>
-      <w:r>
-        <w:t>!</w:t>
-      </w:r>
-    </w:p>
-    <w:p>
-      <w:r>
-        <w:t>interface Ethernet3/2</w:t>
-      </w:r>
-    </w:p>
-    <w:p>
-      <w:r>
-        <w:t>!</w:t>
-      </w:r>
-    </w:p>
-    <w:p>
-      <w:r>
-        <w:t>interface Ethernet3/3</w:t>
       </w:r>
     </w:p>
     <w:p>
@@ -13184,12 +13224,414 @@
     </w:p>
     <w:p>
       <w:r>
+        <w:t xml:space="preserve">no </w:t>
+      </w:r>
+      <w:proofErr w:type="spellStart"/>
+      <w:r>
+        <w:t>ip</w:t>
+      </w:r>
+      <w:proofErr w:type="spellEnd"/>
+      <w:r>
+        <w:t xml:space="preserve"> domain-lookup</w:t>
+      </w:r>
+    </w:p>
+    <w:p>
+      <w:proofErr w:type="spellStart"/>
+      <w:r>
+        <w:t>ip</w:t>
+      </w:r>
+      <w:proofErr w:type="spellEnd"/>
+      <w:r>
+        <w:t xml:space="preserve"> </w:t>
+      </w:r>
+      <w:proofErr w:type="spellStart"/>
+      <w:r>
+        <w:t>cef</w:t>
+      </w:r>
+      <w:proofErr w:type="spellEnd"/>
+    </w:p>
+    <w:p>
+      <w:r>
+        <w:t xml:space="preserve">no ipv6 </w:t>
+      </w:r>
+      <w:proofErr w:type="spellStart"/>
+      <w:r>
+        <w:t>cef</w:t>
+      </w:r>
+      <w:proofErr w:type="spellEnd"/>
+    </w:p>
+    <w:p>
+      <w:r>
+        <w:t>!</w:t>
+      </w:r>
+    </w:p>
+    <w:p>
+      <w:r>
+        <w:t>!</w:t>
+      </w:r>
+    </w:p>
+    <w:p>
+      <w:r>
+        <w:t>!</w:t>
+      </w:r>
+    </w:p>
+    <w:p>
+      <w:r>
+        <w:t>spanning-tree mode rapid-</w:t>
+      </w:r>
+      <w:proofErr w:type="spellStart"/>
+      <w:r>
+        <w:t>pvst</w:t>
+      </w:r>
+      <w:proofErr w:type="spellEnd"/>
+    </w:p>
+    <w:p>
+      <w:r>
+        <w:t>spanning-tree extend system-id</w:t>
+      </w:r>
+    </w:p>
+    <w:p>
+      <w:r>
+        <w:t>!</w:t>
+      </w:r>
+    </w:p>
+    <w:p>
+      <w:r>
+        <w:t>!</w:t>
+      </w:r>
+    </w:p>
+    <w:p>
+      <w:proofErr w:type="spellStart"/>
+      <w:r>
+        <w:t>vlan</w:t>
+      </w:r>
+      <w:proofErr w:type="spellEnd"/>
+      <w:r>
+        <w:t xml:space="preserve"> access-map 100 10</w:t>
+      </w:r>
+    </w:p>
+    <w:p>
+      <w:r>
+        <w:t xml:space="preserve"> action forward</w:t>
+      </w:r>
+    </w:p>
+    <w:p>
+      <w:r>
+        <w:t>!</w:t>
+      </w:r>
+    </w:p>
+    <w:p>
+      <w:proofErr w:type="spellStart"/>
+      <w:r>
+        <w:t>vlan</w:t>
+      </w:r>
+      <w:proofErr w:type="spellEnd"/>
+      <w:r>
+        <w:t xml:space="preserve"> internal allocation policy ascending</w:t>
+      </w:r>
+    </w:p>
+    <w:p>
+      <w:r>
+        <w:t>!</w:t>
+      </w:r>
+    </w:p>
+    <w:p>
+      <w:proofErr w:type="spellStart"/>
+      <w:r>
+        <w:t>ip</w:t>
+      </w:r>
+      <w:proofErr w:type="spellEnd"/>
+      <w:r>
+        <w:t xml:space="preserve"> </w:t>
+      </w:r>
+      <w:proofErr w:type="spellStart"/>
+      <w:r>
+        <w:t>tcp</w:t>
+      </w:r>
+      <w:proofErr w:type="spellEnd"/>
+      <w:r>
+        <w:t xml:space="preserve"> </w:t>
+      </w:r>
+      <w:proofErr w:type="spellStart"/>
+      <w:r>
+        <w:t>synwait</w:t>
+      </w:r>
+      <w:proofErr w:type="spellEnd"/>
+      <w:r>
+        <w:t>-time 5</w:t>
+      </w:r>
+    </w:p>
+    <w:p>
+      <w:r>
+        <w:t xml:space="preserve">! </w:t>
+      </w:r>
+    </w:p>
+    <w:p>
+      <w:r>
+        <w:t>!</w:t>
+      </w:r>
+    </w:p>
+    <w:p>
+      <w:r>
+        <w:t>!</w:t>
+      </w:r>
+    </w:p>
+    <w:p>
+      <w:r>
+        <w:t>!</w:t>
+      </w:r>
+    </w:p>
+    <w:p>
+      <w:r>
+        <w:t>!</w:t>
+      </w:r>
+    </w:p>
+    <w:p>
+      <w:r>
+        <w:t>!</w:t>
+      </w:r>
+    </w:p>
+    <w:p>
+      <w:r>
+        <w:t>!</w:t>
+      </w:r>
+    </w:p>
+    <w:p>
+      <w:r>
+        <w:t>!</w:t>
+      </w:r>
+    </w:p>
+    <w:p>
+      <w:r>
+        <w:t>!</w:t>
+      </w:r>
+    </w:p>
+    <w:p>
+      <w:r>
+        <w:t>!</w:t>
+      </w:r>
+    </w:p>
+    <w:p>
+      <w:r>
+        <w:t>!</w:t>
+      </w:r>
+    </w:p>
+    <w:p>
+      <w:r>
+        <w:t>!</w:t>
+      </w:r>
+    </w:p>
+    <w:p>
+      <w:r>
+        <w:lastRenderedPageBreak/>
+        <w:t>!</w:t>
+      </w:r>
+    </w:p>
+    <w:p>
+      <w:r>
+        <w:t>interface Ethernet0/0</w:t>
+      </w:r>
+    </w:p>
+    <w:p>
+      <w:r>
+        <w:t xml:space="preserve"> switchport trunk encapsulation dot1q</w:t>
+      </w:r>
+    </w:p>
+    <w:p>
+      <w:r>
+        <w:t xml:space="preserve"> switchport mode trunk</w:t>
+      </w:r>
+    </w:p>
+    <w:p>
+      <w:r>
+        <w:t>!</w:t>
+      </w:r>
+    </w:p>
+    <w:p>
+      <w:r>
+        <w:t>interface Ethernet0/1</w:t>
+      </w:r>
+    </w:p>
+    <w:p>
+      <w:r>
+        <w:t xml:space="preserve"> switchport access </w:t>
+      </w:r>
+      <w:proofErr w:type="spellStart"/>
+      <w:r>
+        <w:t>vlan</w:t>
+      </w:r>
+      <w:proofErr w:type="spellEnd"/>
+      <w:r>
+        <w:t xml:space="preserve"> 100</w:t>
+      </w:r>
+    </w:p>
+    <w:p>
+      <w:r>
+        <w:t xml:space="preserve"> switchport mode access</w:t>
+      </w:r>
+    </w:p>
+    <w:p>
+      <w:r>
+        <w:t>!</w:t>
+      </w:r>
+    </w:p>
+    <w:p>
+      <w:r>
+        <w:t>interface Ethernet0/2</w:t>
+      </w:r>
+    </w:p>
+    <w:p>
+      <w:r>
+        <w:t xml:space="preserve">!         </w:t>
+      </w:r>
+    </w:p>
+    <w:p>
+      <w:r>
+        <w:t>interface Ethernet0/3</w:t>
+      </w:r>
+    </w:p>
+    <w:p>
+      <w:r>
+        <w:t>!</w:t>
+      </w:r>
+    </w:p>
+    <w:p>
+      <w:r>
+        <w:t>interface Ethernet1/0</w:t>
+      </w:r>
+    </w:p>
+    <w:p>
+      <w:r>
+        <w:t>!</w:t>
+      </w:r>
+    </w:p>
+    <w:p>
+      <w:r>
+        <w:t>interface Ethernet1/1</w:t>
+      </w:r>
+    </w:p>
+    <w:p>
+      <w:r>
+        <w:t>!</w:t>
+      </w:r>
+    </w:p>
+    <w:p>
+      <w:r>
+        <w:t>interface Ethernet1/2</w:t>
+      </w:r>
+    </w:p>
+    <w:p>
+      <w:r>
+        <w:t>!</w:t>
+      </w:r>
+    </w:p>
+    <w:p>
+      <w:r>
+        <w:t>interface Ethernet1/3</w:t>
+      </w:r>
+    </w:p>
+    <w:p>
+      <w:r>
+        <w:t>!</w:t>
+      </w:r>
+    </w:p>
+    <w:p>
+      <w:r>
+        <w:t>interface Ethernet2/0</w:t>
+      </w:r>
+    </w:p>
+    <w:p>
+      <w:r>
+        <w:t>!</w:t>
+      </w:r>
+    </w:p>
+    <w:p>
+      <w:r>
+        <w:t>interface Ethernet2/1</w:t>
+      </w:r>
+    </w:p>
+    <w:p>
+      <w:r>
+        <w:t>!</w:t>
+      </w:r>
+    </w:p>
+    <w:p>
+      <w:r>
+        <w:t>interface Ethernet2/2</w:t>
+      </w:r>
+    </w:p>
+    <w:p>
+      <w:r>
+        <w:t>!</w:t>
+      </w:r>
+    </w:p>
+    <w:p>
+      <w:r>
+        <w:t>interface Ethernet2/3</w:t>
+      </w:r>
+    </w:p>
+    <w:p>
+      <w:r>
+        <w:t>!</w:t>
+      </w:r>
+    </w:p>
+    <w:p>
+      <w:r>
+        <w:lastRenderedPageBreak/>
+        <w:t>interface Ethernet3/0</w:t>
+      </w:r>
+    </w:p>
+    <w:p>
+      <w:r>
+        <w:t>!</w:t>
+      </w:r>
+    </w:p>
+    <w:p>
+      <w:r>
+        <w:t>interface Ethernet3/1</w:t>
+      </w:r>
+    </w:p>
+    <w:p>
+      <w:r>
+        <w:t>!</w:t>
+      </w:r>
+    </w:p>
+    <w:p>
+      <w:r>
+        <w:t>interface Ethernet3/2</w:t>
+      </w:r>
+    </w:p>
+    <w:p>
+      <w:r>
+        <w:t>!</w:t>
+      </w:r>
+    </w:p>
+    <w:p>
+      <w:r>
+        <w:t>interface Ethernet3/3</w:t>
+      </w:r>
+    </w:p>
+    <w:p>
+      <w:r>
+        <w:t>!</w:t>
+      </w:r>
+    </w:p>
+    <w:p>
+      <w:r>
         <w:t>interface Vlan1</w:t>
       </w:r>
     </w:p>
     <w:p>
       <w:r>
-        <w:t xml:space="preserve"> no ip address</w:t>
+        <w:t xml:space="preserve"> no </w:t>
+      </w:r>
+      <w:proofErr w:type="spellStart"/>
+      <w:r>
+        <w:t>ip</w:t>
+      </w:r>
+      <w:proofErr w:type="spellEnd"/>
+      <w:r>
+        <w:t xml:space="preserve"> address</w:t>
       </w:r>
     </w:p>
     <w:p>
@@ -13209,7 +13651,15 @@
     </w:p>
     <w:p>
       <w:r>
-        <w:t xml:space="preserve"> ip address 192.168.234.234 255.255.255.0</w:t>
+        <w:t xml:space="preserve"> </w:t>
+      </w:r>
+      <w:proofErr w:type="spellStart"/>
+      <w:r>
+        <w:t>ip</w:t>
+      </w:r>
+      <w:proofErr w:type="spellEnd"/>
+      <w:r>
+        <w:t xml:space="preserve"> address 192.168.234.234 255.255.255.0</w:t>
       </w:r>
     </w:p>
     <w:p>
@@ -13218,14 +13668,29 @@
       </w:r>
     </w:p>
     <w:p>
-      <w:r>
-        <w:t>ip default-gateway 192.168.234.1</w:t>
-      </w:r>
-    </w:p>
-    <w:p>
-      <w:r>
-        <w:t>ip forward-protocol nd</w:t>
-      </w:r>
+      <w:proofErr w:type="spellStart"/>
+      <w:r>
+        <w:t>ip</w:t>
+      </w:r>
+      <w:proofErr w:type="spellEnd"/>
+      <w:r>
+        <w:t xml:space="preserve"> default-gateway 192.168.234.1</w:t>
+      </w:r>
+    </w:p>
+    <w:p>
+      <w:proofErr w:type="spellStart"/>
+      <w:r>
+        <w:t>ip</w:t>
+      </w:r>
+      <w:proofErr w:type="spellEnd"/>
+      <w:r>
+        <w:t xml:space="preserve"> forward-protocol </w:t>
+      </w:r>
+      <w:proofErr w:type="spellStart"/>
+      <w:r>
+        <w:t>nd</w:t>
+      </w:r>
+      <w:proofErr w:type="spellEnd"/>
     </w:p>
     <w:p>
       <w:r>
@@ -13234,12 +13699,28 @@
     </w:p>
     <w:p>
       <w:r>
-        <w:t>no ip http server</w:t>
-      </w:r>
-    </w:p>
-    <w:p>
-      <w:r>
-        <w:t>no ip http secure-server</w:t>
+        <w:t xml:space="preserve">no </w:t>
+      </w:r>
+      <w:proofErr w:type="spellStart"/>
+      <w:r>
+        <w:t>ip</w:t>
+      </w:r>
+      <w:proofErr w:type="spellEnd"/>
+      <w:r>
+        <w:t xml:space="preserve"> http server</w:t>
+      </w:r>
+    </w:p>
+    <w:p>
+      <w:r>
+        <w:t xml:space="preserve">no </w:t>
+      </w:r>
+      <w:proofErr w:type="spellStart"/>
+      <w:r>
+        <w:t>ip</w:t>
+      </w:r>
+      <w:proofErr w:type="spellEnd"/>
+      <w:r>
+        <w:t xml:space="preserve"> http secure-server</w:t>
       </w:r>
     </w:p>
     <w:p>
@@ -13248,8 +13729,13 @@
       </w:r>
     </w:p>
     <w:p>
-      <w:r>
-        <w:t>ip route 0.0.0.0 0.0.0.0 192.168.234.1</w:t>
+      <w:proofErr w:type="spellStart"/>
+      <w:r>
+        <w:t>ip</w:t>
+      </w:r>
+      <w:proofErr w:type="spellEnd"/>
+      <w:r>
+        <w:t xml:space="preserve"> route 0.0.0.0 0.0.0.0 192.168.234.1</w:t>
       </w:r>
     </w:p>
     <w:p>
@@ -13258,19 +13744,71 @@
       </w:r>
     </w:p>
     <w:p>
-      <w:r>
-        <w:t>ip access-list extended blockdhcp</w:t>
-      </w:r>
-    </w:p>
-    <w:p>
-      <w:r>
-        <w:t xml:space="preserve"> deny   udp any any eq bootpc</w:t>
-      </w:r>
-    </w:p>
-    <w:p>
-      <w:r>
-        <w:t xml:space="preserve"> deny   udp any any eq bootps</w:t>
-      </w:r>
+      <w:proofErr w:type="spellStart"/>
+      <w:r>
+        <w:t>ip</w:t>
+      </w:r>
+      <w:proofErr w:type="spellEnd"/>
+      <w:r>
+        <w:t xml:space="preserve"> access-list extended </w:t>
+      </w:r>
+      <w:proofErr w:type="spellStart"/>
+      <w:r>
+        <w:t>blockdhcp</w:t>
+      </w:r>
+      <w:proofErr w:type="spellEnd"/>
+    </w:p>
+    <w:p>
+      <w:r>
+        <w:t xml:space="preserve"> deny   </w:t>
+      </w:r>
+      <w:proofErr w:type="spellStart"/>
+      <w:r>
+        <w:t>udp</w:t>
+      </w:r>
+      <w:proofErr w:type="spellEnd"/>
+      <w:r>
+        <w:t xml:space="preserve"> any </w:t>
+      </w:r>
+      <w:proofErr w:type="spellStart"/>
+      <w:r>
+        <w:t>any</w:t>
+      </w:r>
+      <w:proofErr w:type="spellEnd"/>
+      <w:r>
+        <w:t xml:space="preserve"> eq </w:t>
+      </w:r>
+      <w:proofErr w:type="spellStart"/>
+      <w:r>
+        <w:t>bootpc</w:t>
+      </w:r>
+      <w:proofErr w:type="spellEnd"/>
+    </w:p>
+    <w:p>
+      <w:r>
+        <w:t xml:space="preserve"> deny   </w:t>
+      </w:r>
+      <w:proofErr w:type="spellStart"/>
+      <w:r>
+        <w:t>udp</w:t>
+      </w:r>
+      <w:proofErr w:type="spellEnd"/>
+      <w:r>
+        <w:t xml:space="preserve"> any </w:t>
+      </w:r>
+      <w:proofErr w:type="spellStart"/>
+      <w:r>
+        <w:t>any</w:t>
+      </w:r>
+      <w:proofErr w:type="spellEnd"/>
+      <w:r>
+        <w:t xml:space="preserve"> eq </w:t>
+      </w:r>
+      <w:proofErr w:type="spellStart"/>
+      <w:r>
+        <w:t>bootps</w:t>
+      </w:r>
+      <w:proofErr w:type="spellEnd"/>
     </w:p>
     <w:p>
       <w:r>
@@ -13289,6 +13827,7 @@
     </w:p>
     <w:p>
       <w:r>
+        <w:lastRenderedPageBreak/>
         <w:t>!</w:t>
       </w:r>
     </w:p>
@@ -13324,7 +13863,6 @@
     </w:p>
     <w:p>
       <w:r>
-        <w:lastRenderedPageBreak/>
         <w:t xml:space="preserve"> privilege level 15</w:t>
       </w:r>
     </w:p>
@@ -13355,7 +13893,15 @@
     </w:p>
     <w:p>
       <w:r>
-        <w:t>line vty 0 4</w:t>
+        <w:t xml:space="preserve">line </w:t>
+      </w:r>
+      <w:proofErr w:type="spellStart"/>
+      <w:r>
+        <w:t>vty</w:t>
+      </w:r>
+      <w:proofErr w:type="spellEnd"/>
+      <w:r>
+        <w:t xml:space="preserve"> 0 4</w:t>
       </w:r>
     </w:p>
     <w:p>
@@ -13388,14 +13934,29 @@
         <w:ind w:left="1080" w:hanging="1080"/>
       </w:pPr>
       <w:bookmarkStart w:id="54" w:name="_Toc89368824"/>
+      <w:proofErr w:type="spellStart"/>
       <w:r>
         <w:t>ciscoasa</w:t>
       </w:r>
       <w:bookmarkEnd w:id="54"/>
-    </w:p>
-    <w:p>
-      <w:r>
-        <w:t>ciscoasa# sh run</w:t>
+      <w:proofErr w:type="spellEnd"/>
+    </w:p>
+    <w:p>
+      <w:proofErr w:type="spellStart"/>
+      <w:r>
+        <w:t>ciscoasa</w:t>
+      </w:r>
+      <w:proofErr w:type="spellEnd"/>
+      <w:r>
+        <w:t xml:space="preserve"># </w:t>
+      </w:r>
+      <w:proofErr w:type="spellStart"/>
+      <w:r>
+        <w:t>sh</w:t>
+      </w:r>
+      <w:proofErr w:type="spellEnd"/>
+      <w:r>
+        <w:t xml:space="preserve"> run</w:t>
       </w:r>
     </w:p>
     <w:p>
@@ -13416,7 +13977,15 @@
     </w:p>
     <w:p>
       <w:r>
-        <w:t>: Hardware:   ASAv, 2048 MB RAM, CPU Pentium II 3695 MHz</w:t>
+        <w:t xml:space="preserve">: Hardware:   </w:t>
+      </w:r>
+      <w:proofErr w:type="spellStart"/>
+      <w:r>
+        <w:t>ASAv</w:t>
+      </w:r>
+      <w:proofErr w:type="spellEnd"/>
+      <w:r>
+        <w:t>, 2048 MB RAM, CPU Pentium II 3695 MHz</w:t>
       </w:r>
     </w:p>
     <w:p>
@@ -13436,66 +14005,345 @@
     </w:p>
     <w:p>
       <w:r>
-        <w:t>hostname ciscoasa</w:t>
-      </w:r>
-    </w:p>
-    <w:p>
-      <w:r>
+        <w:t xml:space="preserve">hostname </w:t>
+      </w:r>
+      <w:proofErr w:type="spellStart"/>
+      <w:r>
+        <w:t>ciscoasa</w:t>
+      </w:r>
+      <w:proofErr w:type="spellEnd"/>
+    </w:p>
+    <w:p>
+      <w:r>
+        <w:lastRenderedPageBreak/>
         <w:t>enable password $sha512$5000$FaLmzK1Wz00qhoGzib61Gg==$r3mrJCn3lTopIUOWExQsGQ== pbkdf2</w:t>
       </w:r>
     </w:p>
     <w:p>
-      <w:r>
-        <w:t>xlate per-session deny tcp any4 any4</w:t>
-      </w:r>
-    </w:p>
-    <w:p>
-      <w:r>
-        <w:t>xlate per-session deny tcp any4 any6</w:t>
-      </w:r>
-    </w:p>
-    <w:p>
-      <w:r>
-        <w:t>xlate per-session deny tcp any6 any4</w:t>
-      </w:r>
-    </w:p>
-    <w:p>
-      <w:r>
-        <w:t>xlate per-session deny tcp any6 any6</w:t>
-      </w:r>
-    </w:p>
-    <w:p>
-      <w:r>
-        <w:t>xlate per-session deny udp any4 any4 eq domain</w:t>
-      </w:r>
-    </w:p>
-    <w:p>
-      <w:r>
-        <w:t>xlate per-session deny udp any4 any6 eq domain</w:t>
+      <w:proofErr w:type="spellStart"/>
+      <w:r>
+        <w:t>xlate</w:t>
+      </w:r>
+      <w:proofErr w:type="spellEnd"/>
+      <w:r>
+        <w:t xml:space="preserve"> per-session deny </w:t>
+      </w:r>
+      <w:proofErr w:type="spellStart"/>
+      <w:r>
+        <w:t>tcp</w:t>
+      </w:r>
+      <w:proofErr w:type="spellEnd"/>
+      <w:r>
+        <w:t xml:space="preserve"> any4 </w:t>
+      </w:r>
+      <w:proofErr w:type="spellStart"/>
+      <w:r>
+        <w:t>any4</w:t>
+      </w:r>
+      <w:proofErr w:type="spellEnd"/>
+    </w:p>
+    <w:p>
+      <w:proofErr w:type="spellStart"/>
+      <w:r>
+        <w:t>xlate</w:t>
+      </w:r>
+      <w:proofErr w:type="spellEnd"/>
+      <w:r>
+        <w:t xml:space="preserve"> per-session deny </w:t>
+      </w:r>
+      <w:proofErr w:type="spellStart"/>
+      <w:r>
+        <w:t>tcp</w:t>
+      </w:r>
+      <w:proofErr w:type="spellEnd"/>
+      <w:r>
+        <w:t xml:space="preserve"> any4 any6</w:t>
+      </w:r>
+    </w:p>
+    <w:p>
+      <w:proofErr w:type="spellStart"/>
+      <w:r>
+        <w:t>xlate</w:t>
+      </w:r>
+      <w:proofErr w:type="spellEnd"/>
+      <w:r>
+        <w:t xml:space="preserve"> per-session deny </w:t>
+      </w:r>
+      <w:proofErr w:type="spellStart"/>
+      <w:r>
+        <w:t>tcp</w:t>
+      </w:r>
+      <w:proofErr w:type="spellEnd"/>
+      <w:r>
+        <w:t xml:space="preserve"> any6 any4</w:t>
+      </w:r>
+    </w:p>
+    <w:p>
+      <w:proofErr w:type="spellStart"/>
+      <w:r>
+        <w:t>xlate</w:t>
+      </w:r>
+      <w:proofErr w:type="spellEnd"/>
+      <w:r>
+        <w:t xml:space="preserve"> per-session deny </w:t>
+      </w:r>
+      <w:proofErr w:type="spellStart"/>
+      <w:r>
+        <w:t>tcp</w:t>
+      </w:r>
+      <w:proofErr w:type="spellEnd"/>
+      <w:r>
+        <w:t xml:space="preserve"> any6 </w:t>
+      </w:r>
+      <w:proofErr w:type="spellStart"/>
+      <w:r>
+        <w:t>any6</w:t>
+      </w:r>
+      <w:proofErr w:type="spellEnd"/>
+    </w:p>
+    <w:p>
+      <w:proofErr w:type="spellStart"/>
+      <w:r>
+        <w:t>xlate</w:t>
+      </w:r>
+      <w:proofErr w:type="spellEnd"/>
+      <w:r>
+        <w:t xml:space="preserve"> per-session deny </w:t>
+      </w:r>
+      <w:proofErr w:type="spellStart"/>
+      <w:r>
+        <w:t>udp</w:t>
+      </w:r>
+      <w:proofErr w:type="spellEnd"/>
+      <w:r>
+        <w:t xml:space="preserve"> any4 </w:t>
+      </w:r>
+      <w:proofErr w:type="spellStart"/>
+      <w:r>
+        <w:t>any4</w:t>
+      </w:r>
+      <w:proofErr w:type="spellEnd"/>
+      <w:r>
+        <w:t xml:space="preserve"> eq domain</w:t>
+      </w:r>
+    </w:p>
+    <w:p>
+      <w:proofErr w:type="spellStart"/>
+      <w:r>
+        <w:t>xlate</w:t>
+      </w:r>
+      <w:proofErr w:type="spellEnd"/>
+      <w:r>
+        <w:t xml:space="preserve"> per-session deny </w:t>
+      </w:r>
+      <w:proofErr w:type="spellStart"/>
+      <w:r>
+        <w:t>udp</w:t>
+      </w:r>
+      <w:proofErr w:type="spellEnd"/>
+      <w:r>
+        <w:t xml:space="preserve"> any4 any6 eq domain</w:t>
+      </w:r>
+    </w:p>
+    <w:p>
+      <w:proofErr w:type="spellStart"/>
+      <w:r>
+        <w:t>xlate</w:t>
+      </w:r>
+      <w:proofErr w:type="spellEnd"/>
+      <w:r>
+        <w:t xml:space="preserve"> per-session deny </w:t>
+      </w:r>
+      <w:proofErr w:type="spellStart"/>
+      <w:r>
+        <w:t>udp</w:t>
+      </w:r>
+      <w:proofErr w:type="spellEnd"/>
+      <w:r>
+        <w:t xml:space="preserve"> any6 any4 eq domain</w:t>
+      </w:r>
+    </w:p>
+    <w:p>
+      <w:proofErr w:type="spellStart"/>
+      <w:r>
+        <w:t>xlate</w:t>
+      </w:r>
+      <w:proofErr w:type="spellEnd"/>
+      <w:r>
+        <w:t xml:space="preserve"> per-session deny </w:t>
+      </w:r>
+      <w:proofErr w:type="spellStart"/>
+      <w:r>
+        <w:t>udp</w:t>
+      </w:r>
+      <w:proofErr w:type="spellEnd"/>
+      <w:r>
+        <w:t xml:space="preserve"> any6 </w:t>
+      </w:r>
+      <w:proofErr w:type="spellStart"/>
+      <w:r>
+        <w:t>any6</w:t>
+      </w:r>
+      <w:proofErr w:type="spellEnd"/>
+      <w:r>
+        <w:t xml:space="preserve"> eq domain</w:t>
+      </w:r>
+    </w:p>
+    <w:p>
+      <w:r>
+        <w:t>passwd PLBb27eKLE1o9FTB encrypted</w:t>
+      </w:r>
+    </w:p>
+    <w:p>
+      <w:r>
+        <w:t>names</w:t>
+      </w:r>
+    </w:p>
+    <w:p/>
+    <w:p>
+      <w:r>
+        <w:t>!</w:t>
+      </w:r>
+    </w:p>
+    <w:p>
+      <w:r>
+        <w:t>interface GigabitEthernet0/0</w:t>
+      </w:r>
+    </w:p>
+    <w:p>
+      <w:r>
+        <w:t xml:space="preserve"> </w:t>
+      </w:r>
+      <w:proofErr w:type="spellStart"/>
+      <w:r>
+        <w:t>nameif</w:t>
+      </w:r>
+      <w:proofErr w:type="spellEnd"/>
+      <w:r>
+        <w:t xml:space="preserve"> outside</w:t>
+      </w:r>
+    </w:p>
+    <w:p>
+      <w:r>
+        <w:t xml:space="preserve"> security-level 0</w:t>
+      </w:r>
+    </w:p>
+    <w:p>
+      <w:r>
+        <w:t xml:space="preserve"> </w:t>
+      </w:r>
+      <w:proofErr w:type="spellStart"/>
+      <w:r>
+        <w:t>ip</w:t>
+      </w:r>
+      <w:proofErr w:type="spellEnd"/>
+      <w:r>
+        <w:t xml:space="preserve"> address 1.1.1.2 255.255.255.252 </w:t>
+      </w:r>
+    </w:p>
+    <w:p>
+      <w:r>
+        <w:t>!</w:t>
+      </w:r>
+    </w:p>
+    <w:p>
+      <w:r>
+        <w:t>interface GigabitEthernet0/1</w:t>
+      </w:r>
+    </w:p>
+    <w:p>
+      <w:r>
+        <w:t xml:space="preserve"> description Trunk</w:t>
+      </w:r>
+    </w:p>
+    <w:p>
+      <w:r>
+        <w:t xml:space="preserve"> no </w:t>
+      </w:r>
+      <w:proofErr w:type="spellStart"/>
+      <w:r>
+        <w:t>nameif</w:t>
+      </w:r>
+      <w:proofErr w:type="spellEnd"/>
+    </w:p>
+    <w:p>
+      <w:r>
+        <w:t xml:space="preserve"> no security-level</w:t>
+      </w:r>
+    </w:p>
+    <w:p>
+      <w:r>
+        <w:t xml:space="preserve"> no </w:t>
+      </w:r>
+      <w:proofErr w:type="spellStart"/>
+      <w:r>
+        <w:t>ip</w:t>
+      </w:r>
+      <w:proofErr w:type="spellEnd"/>
+      <w:r>
+        <w:t xml:space="preserve"> address</w:t>
+      </w:r>
+    </w:p>
+    <w:p>
+      <w:r>
+        <w:t>!</w:t>
+      </w:r>
+    </w:p>
+    <w:p>
+      <w:r>
+        <w:t>interface GigabitEthernet0/1.100</w:t>
+      </w:r>
+    </w:p>
+    <w:p>
+      <w:r>
+        <w:t xml:space="preserve"> description VLAN INSIDE 100</w:t>
+      </w:r>
+    </w:p>
+    <w:p>
+      <w:r>
+        <w:t xml:space="preserve"> </w:t>
+      </w:r>
+      <w:proofErr w:type="spellStart"/>
+      <w:r>
+        <w:t>vlan</w:t>
+      </w:r>
+      <w:proofErr w:type="spellEnd"/>
+      <w:r>
+        <w:t xml:space="preserve"> 100</w:t>
+      </w:r>
+    </w:p>
+    <w:p>
+      <w:r>
+        <w:t xml:space="preserve"> </w:t>
+      </w:r>
+      <w:proofErr w:type="spellStart"/>
+      <w:r>
+        <w:t>nameif</w:t>
+      </w:r>
+      <w:proofErr w:type="spellEnd"/>
+      <w:r>
+        <w:t xml:space="preserve"> vlan-100</w:t>
+      </w:r>
+    </w:p>
+    <w:p>
+      <w:r>
+        <w:t xml:space="preserve"> security-level 100</w:t>
       </w:r>
     </w:p>
     <w:p>
       <w:r>
         <w:lastRenderedPageBreak/>
-        <w:t>xlate per-session deny udp any6 any4 eq domain</w:t>
-      </w:r>
-    </w:p>
-    <w:p>
-      <w:r>
-        <w:t>xlate per-session deny udp any6 any6 eq domain</w:t>
-      </w:r>
-    </w:p>
-    <w:p>
-      <w:r>
-        <w:t>passwd PLBb27eKLE1o9FTB encrypted</w:t>
-      </w:r>
-    </w:p>
-    <w:p>
-      <w:r>
-        <w:t>names</w:t>
-      </w:r>
-    </w:p>
-    <w:p/>
+        <w:t xml:space="preserve"> </w:t>
+      </w:r>
+      <w:proofErr w:type="spellStart"/>
+      <w:r>
+        <w:t>ip</w:t>
+      </w:r>
+      <w:proofErr w:type="spellEnd"/>
+      <w:r>
+        <w:t xml:space="preserve"> address 192.168.234.1 255.255.255.0 </w:t>
+      </w:r>
+    </w:p>
     <w:p>
       <w:r>
         <w:t>!</w:t>
@@ -13503,22 +14351,40 @@
     </w:p>
     <w:p>
       <w:r>
-        <w:t>interface GigabitEthernet0/0</w:t>
-      </w:r>
-    </w:p>
-    <w:p>
-      <w:r>
-        <w:t xml:space="preserve"> nameif outside</w:t>
-      </w:r>
-    </w:p>
-    <w:p>
-      <w:r>
-        <w:t xml:space="preserve"> security-level 0</w:t>
-      </w:r>
-    </w:p>
-    <w:p>
-      <w:r>
-        <w:t xml:space="preserve"> ip address 1.1.1.2 255.255.255.252 </w:t>
+        <w:t>interface GigabitEthernet0/2</w:t>
+      </w:r>
+    </w:p>
+    <w:p>
+      <w:r>
+        <w:t xml:space="preserve"> shutdown</w:t>
+      </w:r>
+    </w:p>
+    <w:p>
+      <w:r>
+        <w:t xml:space="preserve"> no </w:t>
+      </w:r>
+      <w:proofErr w:type="spellStart"/>
+      <w:r>
+        <w:t>nameif</w:t>
+      </w:r>
+      <w:proofErr w:type="spellEnd"/>
+    </w:p>
+    <w:p>
+      <w:r>
+        <w:t xml:space="preserve"> no security-level</w:t>
+      </w:r>
+    </w:p>
+    <w:p>
+      <w:r>
+        <w:t xml:space="preserve"> no </w:t>
+      </w:r>
+      <w:proofErr w:type="spellStart"/>
+      <w:r>
+        <w:t>ip</w:t>
+      </w:r>
+      <w:proofErr w:type="spellEnd"/>
+      <w:r>
+        <w:t xml:space="preserve"> address</w:t>
       </w:r>
     </w:p>
     <w:p>
@@ -13528,18 +14394,23 @@
     </w:p>
     <w:p>
       <w:r>
-        <w:t>interface GigabitEthernet0/1</w:t>
-      </w:r>
-    </w:p>
-    <w:p>
-      <w:r>
-        <w:t xml:space="preserve"> description Trunk</w:t>
-      </w:r>
-    </w:p>
-    <w:p>
-      <w:r>
-        <w:t xml:space="preserve"> no nameif</w:t>
-      </w:r>
+        <w:t>interface GigabitEthernet0/3</w:t>
+      </w:r>
+    </w:p>
+    <w:p>
+      <w:r>
+        <w:t xml:space="preserve"> shutdown     </w:t>
+      </w:r>
+    </w:p>
+    <w:p>
+      <w:r>
+        <w:t xml:space="preserve"> no </w:t>
+      </w:r>
+      <w:proofErr w:type="spellStart"/>
+      <w:r>
+        <w:t>nameif</w:t>
+      </w:r>
+      <w:proofErr w:type="spellEnd"/>
     </w:p>
     <w:p>
       <w:r>
@@ -13548,7 +14419,15 @@
     </w:p>
     <w:p>
       <w:r>
-        <w:t xml:space="preserve"> no ip address</w:t>
+        <w:t xml:space="preserve"> no </w:t>
+      </w:r>
+      <w:proofErr w:type="spellStart"/>
+      <w:r>
+        <w:t>ip</w:t>
+      </w:r>
+      <w:proofErr w:type="spellEnd"/>
+      <w:r>
+        <w:t xml:space="preserve"> address</w:t>
       </w:r>
     </w:p>
     <w:p>
@@ -13558,32 +14437,40 @@
     </w:p>
     <w:p>
       <w:r>
-        <w:t>interface GigabitEthernet0/1.100</w:t>
-      </w:r>
-    </w:p>
-    <w:p>
-      <w:r>
-        <w:t xml:space="preserve"> description VLAN INSIDE 100</w:t>
-      </w:r>
-    </w:p>
-    <w:p>
-      <w:r>
-        <w:t xml:space="preserve"> vlan 100</w:t>
-      </w:r>
-    </w:p>
-    <w:p>
-      <w:r>
-        <w:t xml:space="preserve"> nameif vlan-100</w:t>
-      </w:r>
-    </w:p>
-    <w:p>
-      <w:r>
-        <w:t xml:space="preserve"> security-level 100</w:t>
-      </w:r>
-    </w:p>
-    <w:p>
-      <w:r>
-        <w:t xml:space="preserve"> ip address 192.168.234.1 255.255.255.0 </w:t>
+        <w:t>interface GigabitEthernet0/4</w:t>
+      </w:r>
+    </w:p>
+    <w:p>
+      <w:r>
+        <w:t xml:space="preserve"> shutdown</w:t>
+      </w:r>
+    </w:p>
+    <w:p>
+      <w:r>
+        <w:t xml:space="preserve"> no </w:t>
+      </w:r>
+      <w:proofErr w:type="spellStart"/>
+      <w:r>
+        <w:t>nameif</w:t>
+      </w:r>
+      <w:proofErr w:type="spellEnd"/>
+    </w:p>
+    <w:p>
+      <w:r>
+        <w:t xml:space="preserve"> no security-level</w:t>
+      </w:r>
+    </w:p>
+    <w:p>
+      <w:r>
+        <w:t xml:space="preserve"> no </w:t>
+      </w:r>
+      <w:proofErr w:type="spellStart"/>
+      <w:r>
+        <w:t>ip</w:t>
+      </w:r>
+      <w:proofErr w:type="spellEnd"/>
+      <w:r>
+        <w:t xml:space="preserve"> address</w:t>
       </w:r>
     </w:p>
     <w:p>
@@ -13593,7 +14480,7 @@
     </w:p>
     <w:p>
       <w:r>
-        <w:t>interface GigabitEthernet0/2</w:t>
+        <w:t>interface GigabitEthernet0/5</w:t>
       </w:r>
     </w:p>
     <w:p>
@@ -13603,8 +14490,13 @@
     </w:p>
     <w:p>
       <w:r>
-        <w:t xml:space="preserve"> no nameif</w:t>
-      </w:r>
+        <w:t xml:space="preserve"> no </w:t>
+      </w:r>
+      <w:proofErr w:type="spellStart"/>
+      <w:r>
+        <w:t>nameif</w:t>
+      </w:r>
+      <w:proofErr w:type="spellEnd"/>
     </w:p>
     <w:p>
       <w:r>
@@ -13613,29 +14505,85 @@
     </w:p>
     <w:p>
       <w:r>
-        <w:t xml:space="preserve"> no ip address</w:t>
-      </w:r>
+        <w:t xml:space="preserve"> no </w:t>
+      </w:r>
+      <w:proofErr w:type="spellStart"/>
+      <w:r>
+        <w:t>ip</w:t>
+      </w:r>
+      <w:proofErr w:type="spellEnd"/>
+      <w:r>
+        <w:t xml:space="preserve"> address</w:t>
+      </w:r>
+    </w:p>
+    <w:p>
+      <w:r>
+        <w:t>!</w:t>
+      </w:r>
+    </w:p>
+    <w:p>
+      <w:r>
+        <w:t>interface GigabitEthernet0/6</w:t>
+      </w:r>
+    </w:p>
+    <w:p>
+      <w:r>
+        <w:t xml:space="preserve"> shutdown</w:t>
+      </w:r>
+    </w:p>
+    <w:p>
+      <w:r>
+        <w:t xml:space="preserve"> no </w:t>
+      </w:r>
+      <w:proofErr w:type="spellStart"/>
+      <w:r>
+        <w:t>nameif</w:t>
+      </w:r>
+      <w:proofErr w:type="spellEnd"/>
     </w:p>
     <w:p>
       <w:r>
         <w:lastRenderedPageBreak/>
+        <w:t xml:space="preserve"> no security-level</w:t>
+      </w:r>
+    </w:p>
+    <w:p>
+      <w:r>
+        <w:t xml:space="preserve"> no </w:t>
+      </w:r>
+      <w:proofErr w:type="spellStart"/>
+      <w:r>
+        <w:t>ip</w:t>
+      </w:r>
+      <w:proofErr w:type="spellEnd"/>
+      <w:r>
+        <w:t xml:space="preserve"> address</w:t>
+      </w:r>
+    </w:p>
+    <w:p>
+      <w:r>
         <w:t>!</w:t>
       </w:r>
     </w:p>
     <w:p>
       <w:r>
-        <w:t>interface GigabitEthernet0/3</w:t>
-      </w:r>
-    </w:p>
-    <w:p>
-      <w:r>
-        <w:t xml:space="preserve"> shutdown     </w:t>
-      </w:r>
-    </w:p>
-    <w:p>
-      <w:r>
-        <w:t xml:space="preserve"> no nameif</w:t>
-      </w:r>
+        <w:t>interface Management0/0</w:t>
+      </w:r>
+    </w:p>
+    <w:p>
+      <w:r>
+        <w:t xml:space="preserve"> shutdown</w:t>
+      </w:r>
+    </w:p>
+    <w:p>
+      <w:r>
+        <w:t xml:space="preserve"> no </w:t>
+      </w:r>
+      <w:proofErr w:type="spellStart"/>
+      <w:r>
+        <w:t>nameif</w:t>
+      </w:r>
+      <w:proofErr w:type="spellEnd"/>
     </w:p>
     <w:p>
       <w:r>
@@ -13644,7 +14592,15 @@
     </w:p>
     <w:p>
       <w:r>
-        <w:t xml:space="preserve"> no ip address</w:t>
+        <w:t xml:space="preserve"> no </w:t>
+      </w:r>
+      <w:proofErr w:type="spellStart"/>
+      <w:r>
+        <w:t>ip</w:t>
+      </w:r>
+      <w:proofErr w:type="spellEnd"/>
+      <w:r>
+        <w:t xml:space="preserve"> address</w:t>
       </w:r>
     </w:p>
     <w:p>
@@ -13654,28 +14610,606 @@
     </w:p>
     <w:p>
       <w:r>
-        <w:t>interface GigabitEthernet0/4</w:t>
-      </w:r>
-    </w:p>
-    <w:p>
-      <w:r>
-        <w:t xml:space="preserve"> shutdown</w:t>
-      </w:r>
-    </w:p>
-    <w:p>
-      <w:r>
-        <w:t xml:space="preserve"> no nameif</w:t>
-      </w:r>
-    </w:p>
-    <w:p>
-      <w:r>
-        <w:t xml:space="preserve"> no security-level</w:t>
-      </w:r>
-    </w:p>
-    <w:p>
-      <w:r>
-        <w:t xml:space="preserve"> no ip address</w:t>
-      </w:r>
+        <w:t>ftp mode passive</w:t>
+      </w:r>
+    </w:p>
+    <w:p>
+      <w:r>
+        <w:t xml:space="preserve">access-list OUTSIDE extended deny </w:t>
+      </w:r>
+      <w:proofErr w:type="spellStart"/>
+      <w:r>
+        <w:t>udp</w:t>
+      </w:r>
+      <w:proofErr w:type="spellEnd"/>
+      <w:r>
+        <w:t xml:space="preserve"> any4 </w:t>
+      </w:r>
+      <w:proofErr w:type="spellStart"/>
+      <w:r>
+        <w:t>any4</w:t>
+      </w:r>
+      <w:proofErr w:type="spellEnd"/>
+      <w:r>
+        <w:t xml:space="preserve"> eq </w:t>
+      </w:r>
+      <w:proofErr w:type="spellStart"/>
+      <w:r>
+        <w:t>bootpc</w:t>
+      </w:r>
+      <w:proofErr w:type="spellEnd"/>
+      <w:r>
+        <w:t xml:space="preserve"> </w:t>
+      </w:r>
+    </w:p>
+    <w:p>
+      <w:r>
+        <w:t xml:space="preserve">access-list OUTSIDE extended deny </w:t>
+      </w:r>
+      <w:proofErr w:type="spellStart"/>
+      <w:r>
+        <w:t>udp</w:t>
+      </w:r>
+      <w:proofErr w:type="spellEnd"/>
+      <w:r>
+        <w:t xml:space="preserve"> any4 </w:t>
+      </w:r>
+      <w:proofErr w:type="spellStart"/>
+      <w:r>
+        <w:t>any4</w:t>
+      </w:r>
+      <w:proofErr w:type="spellEnd"/>
+      <w:r>
+        <w:t xml:space="preserve"> eq </w:t>
+      </w:r>
+      <w:proofErr w:type="spellStart"/>
+      <w:r>
+        <w:t>bootps</w:t>
+      </w:r>
+      <w:proofErr w:type="spellEnd"/>
+      <w:r>
+        <w:t xml:space="preserve"> </w:t>
+      </w:r>
+    </w:p>
+    <w:p>
+      <w:r>
+        <w:t xml:space="preserve">access-list OUTSIDE extended deny </w:t>
+      </w:r>
+      <w:proofErr w:type="spellStart"/>
+      <w:r>
+        <w:t>tcp</w:t>
+      </w:r>
+      <w:proofErr w:type="spellEnd"/>
+      <w:r>
+        <w:t xml:space="preserve"> any4 </w:t>
+      </w:r>
+      <w:proofErr w:type="spellStart"/>
+      <w:r>
+        <w:t>any4</w:t>
+      </w:r>
+      <w:proofErr w:type="spellEnd"/>
+      <w:r>
+        <w:t xml:space="preserve"> eq telnet </w:t>
+      </w:r>
+    </w:p>
+    <w:p>
+      <w:r>
+        <w:t>pager lines 23</w:t>
+      </w:r>
+    </w:p>
+    <w:p>
+      <w:proofErr w:type="spellStart"/>
+      <w:r>
+        <w:t>mtu</w:t>
+      </w:r>
+      <w:proofErr w:type="spellEnd"/>
+      <w:r>
+        <w:t xml:space="preserve"> outside 1500</w:t>
+      </w:r>
+    </w:p>
+    <w:p>
+      <w:proofErr w:type="spellStart"/>
+      <w:r>
+        <w:t>mtu</w:t>
+      </w:r>
+      <w:proofErr w:type="spellEnd"/>
+      <w:r>
+        <w:t xml:space="preserve"> vlan-100 1500</w:t>
+      </w:r>
+    </w:p>
+    <w:p>
+      <w:r>
+        <w:t>no failover</w:t>
+      </w:r>
+    </w:p>
+    <w:p>
+      <w:r>
+        <w:t xml:space="preserve">no monitor-interface service-module </w:t>
+      </w:r>
+    </w:p>
+    <w:p>
+      <w:proofErr w:type="spellStart"/>
+      <w:r>
+        <w:t>icmp</w:t>
+      </w:r>
+      <w:proofErr w:type="spellEnd"/>
+      <w:r>
+        <w:t xml:space="preserve"> unreachable rate-limit 1 burst-size 1</w:t>
+      </w:r>
+    </w:p>
+    <w:p>
+      <w:r>
+        <w:t xml:space="preserve">no </w:t>
+      </w:r>
+      <w:proofErr w:type="spellStart"/>
+      <w:r>
+        <w:t>asdm</w:t>
+      </w:r>
+      <w:proofErr w:type="spellEnd"/>
+      <w:r>
+        <w:t xml:space="preserve"> history enable</w:t>
+      </w:r>
+    </w:p>
+    <w:p>
+      <w:proofErr w:type="spellStart"/>
+      <w:r>
+        <w:t>arp</w:t>
+      </w:r>
+      <w:proofErr w:type="spellEnd"/>
+      <w:r>
+        <w:t xml:space="preserve"> timeout 14400</w:t>
+      </w:r>
+    </w:p>
+    <w:p>
+      <w:r>
+        <w:t xml:space="preserve">no </w:t>
+      </w:r>
+      <w:proofErr w:type="spellStart"/>
+      <w:r>
+        <w:t>arp</w:t>
+      </w:r>
+      <w:proofErr w:type="spellEnd"/>
+      <w:r>
+        <w:t xml:space="preserve"> permit-nonconnected</w:t>
+      </w:r>
+    </w:p>
+    <w:p>
+      <w:proofErr w:type="spellStart"/>
+      <w:r>
+        <w:t>arp</w:t>
+      </w:r>
+      <w:proofErr w:type="spellEnd"/>
+      <w:r>
+        <w:t xml:space="preserve"> rate-limit 8192</w:t>
+      </w:r>
+    </w:p>
+    <w:p>
+      <w:r>
+        <w:t>access-group OUTSIDE global</w:t>
+      </w:r>
+    </w:p>
+    <w:p>
+      <w:r>
+        <w:t>route outside 0.0.0.0 0.0.0.0 1.1.1.1 1</w:t>
+      </w:r>
+    </w:p>
+    <w:p>
+      <w:r>
+        <w:t xml:space="preserve">timeout </w:t>
+      </w:r>
+      <w:proofErr w:type="spellStart"/>
+      <w:r>
+        <w:t>xlate</w:t>
+      </w:r>
+      <w:proofErr w:type="spellEnd"/>
+      <w:r>
+        <w:t xml:space="preserve"> 3:00:00</w:t>
+      </w:r>
+    </w:p>
+    <w:p>
+      <w:r>
+        <w:t>timeout pat-</w:t>
+      </w:r>
+      <w:proofErr w:type="spellStart"/>
+      <w:r>
+        <w:t>xlate</w:t>
+      </w:r>
+      <w:proofErr w:type="spellEnd"/>
+      <w:r>
+        <w:t xml:space="preserve"> 0:00:30</w:t>
+      </w:r>
+    </w:p>
+    <w:p>
+      <w:r>
+        <w:t xml:space="preserve">timeout conn 1:00:00 half-closed 0:10:00 </w:t>
+      </w:r>
+      <w:proofErr w:type="spellStart"/>
+      <w:r>
+        <w:t>udp</w:t>
+      </w:r>
+      <w:proofErr w:type="spellEnd"/>
+      <w:r>
+        <w:t xml:space="preserve"> 0:02:00 </w:t>
+      </w:r>
+      <w:proofErr w:type="spellStart"/>
+      <w:r>
+        <w:t>sctp</w:t>
+      </w:r>
+      <w:proofErr w:type="spellEnd"/>
+      <w:r>
+        <w:t xml:space="preserve"> 0:02:00 </w:t>
+      </w:r>
+      <w:proofErr w:type="spellStart"/>
+      <w:r>
+        <w:t>icmp</w:t>
+      </w:r>
+      <w:proofErr w:type="spellEnd"/>
+      <w:r>
+        <w:t xml:space="preserve"> 0:00:02</w:t>
+      </w:r>
+    </w:p>
+    <w:p>
+      <w:r>
+        <w:t xml:space="preserve">timeout </w:t>
+      </w:r>
+      <w:proofErr w:type="spellStart"/>
+      <w:r>
+        <w:t>sunrpc</w:t>
+      </w:r>
+      <w:proofErr w:type="spellEnd"/>
+      <w:r>
+        <w:t xml:space="preserve"> 0:10:00 h323 0:05:00 h225 1:00:00 </w:t>
+      </w:r>
+      <w:proofErr w:type="spellStart"/>
+      <w:r>
+        <w:t>mgcp</w:t>
+      </w:r>
+      <w:proofErr w:type="spellEnd"/>
+      <w:r>
+        <w:t xml:space="preserve"> 0:05:00 </w:t>
+      </w:r>
+      <w:proofErr w:type="spellStart"/>
+      <w:r>
+        <w:t>mgcp</w:t>
+      </w:r>
+      <w:proofErr w:type="spellEnd"/>
+      <w:r>
+        <w:t>-pat 0:05:00</w:t>
+      </w:r>
+    </w:p>
+    <w:p>
+      <w:r>
+        <w:lastRenderedPageBreak/>
+        <w:t xml:space="preserve">timeout sip 0:30:00 </w:t>
+      </w:r>
+      <w:proofErr w:type="spellStart"/>
+      <w:r>
+        <w:t>sip_media</w:t>
+      </w:r>
+      <w:proofErr w:type="spellEnd"/>
+      <w:r>
+        <w:t xml:space="preserve"> 0:02:00 sip-invite 0:03:00 sip-disconnect 0:02:00</w:t>
+      </w:r>
+    </w:p>
+    <w:p>
+      <w:r>
+        <w:t xml:space="preserve">timeout sip-provisional-media 0:02:00 </w:t>
+      </w:r>
+      <w:proofErr w:type="spellStart"/>
+      <w:r>
+        <w:t>uauth</w:t>
+      </w:r>
+      <w:proofErr w:type="spellEnd"/>
+      <w:r>
+        <w:t xml:space="preserve"> 0:05:00 absolute</w:t>
+      </w:r>
+    </w:p>
+    <w:p>
+      <w:r>
+        <w:t xml:space="preserve">timeout </w:t>
+      </w:r>
+      <w:proofErr w:type="spellStart"/>
+      <w:r>
+        <w:t>tcp</w:t>
+      </w:r>
+      <w:proofErr w:type="spellEnd"/>
+      <w:r>
+        <w:t>-proxy-reassembly 0:01:00</w:t>
+      </w:r>
+    </w:p>
+    <w:p>
+      <w:r>
+        <w:t>timeout floating-conn 0:00:00</w:t>
+      </w:r>
+    </w:p>
+    <w:p>
+      <w:r>
+        <w:t>timeout conn-</w:t>
+      </w:r>
+      <w:proofErr w:type="spellStart"/>
+      <w:r>
+        <w:t>holddown</w:t>
+      </w:r>
+      <w:proofErr w:type="spellEnd"/>
+      <w:r>
+        <w:t xml:space="preserve"> 0:00:15</w:t>
+      </w:r>
+    </w:p>
+    <w:p>
+      <w:r>
+        <w:t xml:space="preserve">timeout </w:t>
+      </w:r>
+      <w:proofErr w:type="spellStart"/>
+      <w:r>
+        <w:t>igp</w:t>
+      </w:r>
+      <w:proofErr w:type="spellEnd"/>
+      <w:r>
+        <w:t xml:space="preserve"> stale-route 0:01:10</w:t>
+      </w:r>
+    </w:p>
+    <w:p>
+      <w:r>
+        <w:t>user-identity default-domain LOCAL</w:t>
+      </w:r>
+    </w:p>
+    <w:p>
+      <w:proofErr w:type="spellStart"/>
+      <w:r>
+        <w:t>aaa</w:t>
+      </w:r>
+      <w:proofErr w:type="spellEnd"/>
+      <w:r>
+        <w:t xml:space="preserve"> authentication login-history</w:t>
+      </w:r>
+    </w:p>
+    <w:p>
+      <w:r>
+        <w:t xml:space="preserve">no </w:t>
+      </w:r>
+      <w:proofErr w:type="spellStart"/>
+      <w:r>
+        <w:t>snmp</w:t>
+      </w:r>
+      <w:proofErr w:type="spellEnd"/>
+      <w:r>
+        <w:t>-server location</w:t>
+      </w:r>
+    </w:p>
+    <w:p>
+      <w:r>
+        <w:t xml:space="preserve">no </w:t>
+      </w:r>
+      <w:proofErr w:type="spellStart"/>
+      <w:r>
+        <w:t>snmp</w:t>
+      </w:r>
+      <w:proofErr w:type="spellEnd"/>
+      <w:r>
+        <w:t>-server contact</w:t>
+      </w:r>
+    </w:p>
+    <w:p>
+      <w:r>
+        <w:t xml:space="preserve">crypto </w:t>
+      </w:r>
+      <w:proofErr w:type="spellStart"/>
+      <w:r>
+        <w:t>ipsec</w:t>
+      </w:r>
+      <w:proofErr w:type="spellEnd"/>
+      <w:r>
+        <w:t xml:space="preserve"> security-association </w:t>
+      </w:r>
+      <w:proofErr w:type="spellStart"/>
+      <w:r>
+        <w:t>pmtu</w:t>
+      </w:r>
+      <w:proofErr w:type="spellEnd"/>
+      <w:r>
+        <w:t>-aging infinite</w:t>
+      </w:r>
+    </w:p>
+    <w:p>
+      <w:r>
+        <w:t xml:space="preserve">crypto ca </w:t>
+      </w:r>
+      <w:proofErr w:type="spellStart"/>
+      <w:r>
+        <w:t>trustpoint</w:t>
+      </w:r>
+      <w:proofErr w:type="spellEnd"/>
+      <w:r>
+        <w:t xml:space="preserve"> _</w:t>
+      </w:r>
+      <w:proofErr w:type="spellStart"/>
+      <w:r>
+        <w:t>SmartCallHome_ServerCA</w:t>
+      </w:r>
+      <w:proofErr w:type="spellEnd"/>
+    </w:p>
+    <w:p>
+      <w:r>
+        <w:t xml:space="preserve"> no validation-usage</w:t>
+      </w:r>
+    </w:p>
+    <w:p>
+      <w:r>
+        <w:t xml:space="preserve"> </w:t>
+      </w:r>
+      <w:proofErr w:type="spellStart"/>
+      <w:r>
+        <w:t>crl</w:t>
+      </w:r>
+      <w:proofErr w:type="spellEnd"/>
+      <w:r>
+        <w:t xml:space="preserve"> configure</w:t>
+      </w:r>
+    </w:p>
+    <w:p>
+      <w:r>
+        <w:t xml:space="preserve">crypto ca </w:t>
+      </w:r>
+      <w:proofErr w:type="spellStart"/>
+      <w:r>
+        <w:t>trustpool</w:t>
+      </w:r>
+      <w:proofErr w:type="spellEnd"/>
+      <w:r>
+        <w:t xml:space="preserve"> policy</w:t>
+      </w:r>
+    </w:p>
+    <w:p>
+      <w:r>
+        <w:t xml:space="preserve"> auto-import</w:t>
+      </w:r>
+    </w:p>
+    <w:p>
+      <w:r>
+        <w:t>crypto ca certificate chain _</w:t>
+      </w:r>
+      <w:proofErr w:type="spellStart"/>
+      <w:r>
+        <w:t>SmartCallHome_ServerCA</w:t>
+      </w:r>
+      <w:proofErr w:type="spellEnd"/>
+    </w:p>
+    <w:p>
+      <w:r>
+        <w:t xml:space="preserve"> </w:t>
+      </w:r>
+    </w:p>
+    <w:p>
+      <w:r>
+        <w:t>telnet 0.0.0.0 0.0.0.0 vlan-100</w:t>
+      </w:r>
+    </w:p>
+    <w:p>
+      <w:r>
+        <w:t>telnet timeout 5</w:t>
+      </w:r>
+    </w:p>
+    <w:p>
+      <w:proofErr w:type="spellStart"/>
+      <w:r>
+        <w:t>ssh</w:t>
+      </w:r>
+      <w:proofErr w:type="spellEnd"/>
+      <w:r>
+        <w:t xml:space="preserve"> </w:t>
+      </w:r>
+      <w:proofErr w:type="spellStart"/>
+      <w:r>
+        <w:t>stricthostkeycheck</w:t>
+      </w:r>
+      <w:proofErr w:type="spellEnd"/>
+    </w:p>
+    <w:p>
+      <w:proofErr w:type="spellStart"/>
+      <w:r>
+        <w:t>ssh</w:t>
+      </w:r>
+      <w:proofErr w:type="spellEnd"/>
+      <w:r>
+        <w:t xml:space="preserve"> timeout 5</w:t>
+      </w:r>
+    </w:p>
+    <w:p>
+      <w:proofErr w:type="spellStart"/>
+      <w:r>
+        <w:t>ssh</w:t>
+      </w:r>
+      <w:proofErr w:type="spellEnd"/>
+      <w:r>
+        <w:t xml:space="preserve"> key-exchange group dh-group1-sha1</w:t>
+      </w:r>
+    </w:p>
+    <w:p>
+      <w:r>
+        <w:t>console timeout 0</w:t>
+      </w:r>
+    </w:p>
+    <w:p>
+      <w:proofErr w:type="spellStart"/>
+      <w:r>
+        <w:t>dhcprelay</w:t>
+      </w:r>
+      <w:proofErr w:type="spellEnd"/>
+      <w:r>
+        <w:t xml:space="preserve"> server 1.1.1.1 outside</w:t>
+      </w:r>
+    </w:p>
+    <w:p>
+      <w:proofErr w:type="spellStart"/>
+      <w:r>
+        <w:t>dhcprelay</w:t>
+      </w:r>
+      <w:proofErr w:type="spellEnd"/>
+      <w:r>
+        <w:t xml:space="preserve"> enable vlan-100</w:t>
+      </w:r>
+    </w:p>
+    <w:p>
+      <w:proofErr w:type="spellStart"/>
+      <w:r>
+        <w:t>dhcprelay</w:t>
+      </w:r>
+      <w:proofErr w:type="spellEnd"/>
+      <w:r>
+        <w:t xml:space="preserve"> </w:t>
+      </w:r>
+      <w:proofErr w:type="spellStart"/>
+      <w:r>
+        <w:t>setroute</w:t>
+      </w:r>
+      <w:proofErr w:type="spellEnd"/>
+      <w:r>
+        <w:t xml:space="preserve"> vlan-100</w:t>
+      </w:r>
+    </w:p>
+    <w:p>
+      <w:proofErr w:type="spellStart"/>
+      <w:r>
+        <w:t>dhcprelay</w:t>
+      </w:r>
+      <w:proofErr w:type="spellEnd"/>
+      <w:r>
+        <w:t xml:space="preserve"> timeout 90</w:t>
+      </w:r>
+    </w:p>
+    <w:p>
+      <w:r>
+        <w:t>threat-detection basic-threat</w:t>
+      </w:r>
+    </w:p>
+    <w:p>
+      <w:r>
+        <w:lastRenderedPageBreak/>
+        <w:t>threat-detection statistics access-list</w:t>
+      </w:r>
+    </w:p>
+    <w:p>
+      <w:r>
+        <w:t xml:space="preserve">no threat-detection statistics </w:t>
+      </w:r>
+      <w:proofErr w:type="spellStart"/>
+      <w:r>
+        <w:t>tcp</w:t>
+      </w:r>
+      <w:proofErr w:type="spellEnd"/>
+      <w:r>
+        <w:t>-intercept</w:t>
+      </w:r>
+    </w:p>
+    <w:p>
+      <w:r>
+        <w:t xml:space="preserve">dynamic-access-policy-record </w:t>
+      </w:r>
+      <w:proofErr w:type="spellStart"/>
+      <w:r>
+        <w:t>DfltAccessPolicy</w:t>
+      </w:r>
+      <w:proofErr w:type="spellEnd"/>
     </w:p>
     <w:p>
       <w:r>
@@ -13684,27 +15218,17 @@
     </w:p>
     <w:p>
       <w:r>
-        <w:t>interface GigabitEthernet0/5</w:t>
-      </w:r>
-    </w:p>
-    <w:p>
-      <w:r>
-        <w:t xml:space="preserve"> shutdown</w:t>
-      </w:r>
-    </w:p>
-    <w:p>
-      <w:r>
-        <w:t xml:space="preserve"> no nameif</w:t>
-      </w:r>
-    </w:p>
-    <w:p>
-      <w:r>
-        <w:t xml:space="preserve"> no security-level</w:t>
-      </w:r>
-    </w:p>
-    <w:p>
-      <w:r>
-        <w:t xml:space="preserve"> no ip address</w:t>
+        <w:t xml:space="preserve">class-map </w:t>
+      </w:r>
+      <w:proofErr w:type="spellStart"/>
+      <w:r>
+        <w:t>inspection_default</w:t>
+      </w:r>
+      <w:proofErr w:type="spellEnd"/>
+    </w:p>
+    <w:p>
+      <w:r>
+        <w:t xml:space="preserve"> match default-inspection-traffic</w:t>
       </w:r>
     </w:p>
     <w:p>
@@ -13714,58 +15238,289 @@
     </w:p>
     <w:p>
       <w:r>
-        <w:t>interface GigabitEthernet0/6</w:t>
-      </w:r>
-    </w:p>
-    <w:p>
-      <w:r>
-        <w:t xml:space="preserve"> shutdown</w:t>
-      </w:r>
-    </w:p>
-    <w:p>
-      <w:r>
-        <w:t xml:space="preserve"> no nameif</w:t>
-      </w:r>
-    </w:p>
-    <w:p>
-      <w:r>
-        <w:t xml:space="preserve"> no security-level</w:t>
-      </w:r>
-    </w:p>
-    <w:p>
-      <w:r>
-        <w:t xml:space="preserve"> no ip address</w:t>
-      </w:r>
-    </w:p>
-    <w:p>
-      <w:r>
         <w:t>!</w:t>
       </w:r>
     </w:p>
     <w:p>
       <w:r>
-        <w:t>interface Management0/0</w:t>
-      </w:r>
-    </w:p>
-    <w:p>
-      <w:r>
-        <w:t xml:space="preserve"> shutdown</w:t>
-      </w:r>
-    </w:p>
-    <w:p>
-      <w:r>
-        <w:t xml:space="preserve"> no nameif</w:t>
-      </w:r>
-    </w:p>
-    <w:p>
-      <w:r>
-        <w:t xml:space="preserve"> no security-level</w:t>
+        <w:t xml:space="preserve">policy-map type </w:t>
+      </w:r>
+      <w:proofErr w:type="gramStart"/>
+      <w:r>
+        <w:t>inspect</w:t>
+      </w:r>
+      <w:proofErr w:type="gramEnd"/>
+      <w:r>
+        <w:t xml:space="preserve"> </w:t>
+      </w:r>
+      <w:proofErr w:type="spellStart"/>
+      <w:r>
+        <w:t>dns</w:t>
+      </w:r>
+      <w:proofErr w:type="spellEnd"/>
+      <w:r>
+        <w:t xml:space="preserve"> migrated_dns_map_1</w:t>
+      </w:r>
+    </w:p>
+    <w:p>
+      <w:r>
+        <w:t xml:space="preserve"> parameters</w:t>
+      </w:r>
+    </w:p>
+    <w:p>
+      <w:r>
+        <w:t xml:space="preserve">  message-length maximum client auto</w:t>
+      </w:r>
+    </w:p>
+    <w:p>
+      <w:r>
+        <w:t xml:space="preserve">  message-length maximum 512</w:t>
+      </w:r>
+    </w:p>
+    <w:p>
+      <w:r>
+        <w:t xml:space="preserve">  no </w:t>
+      </w:r>
+      <w:proofErr w:type="spellStart"/>
+      <w:r>
+        <w:t>tcp</w:t>
+      </w:r>
+      <w:proofErr w:type="spellEnd"/>
+      <w:r>
+        <w:t>-inspection</w:t>
+      </w:r>
+    </w:p>
+    <w:p>
+      <w:r>
+        <w:t xml:space="preserve">policy-map </w:t>
+      </w:r>
+      <w:proofErr w:type="spellStart"/>
+      <w:r>
+        <w:t>global_policy</w:t>
+      </w:r>
+      <w:proofErr w:type="spellEnd"/>
+    </w:p>
+    <w:p>
+      <w:r>
+        <w:t xml:space="preserve"> class </w:t>
+      </w:r>
+      <w:proofErr w:type="spellStart"/>
+      <w:r>
+        <w:t>inspection_default</w:t>
+      </w:r>
+      <w:proofErr w:type="spellEnd"/>
+    </w:p>
+    <w:p>
+      <w:r>
+        <w:t xml:space="preserve">  inspect </w:t>
+      </w:r>
+      <w:proofErr w:type="spellStart"/>
+      <w:r>
+        <w:t>dns</w:t>
+      </w:r>
+      <w:proofErr w:type="spellEnd"/>
+      <w:r>
+        <w:t xml:space="preserve"> migrated_dns_map_1 </w:t>
+      </w:r>
+    </w:p>
+    <w:p>
+      <w:r>
+        <w:t xml:space="preserve">  inspect ftp </w:t>
+      </w:r>
+    </w:p>
+    <w:p>
+      <w:r>
+        <w:t xml:space="preserve">  inspect h323 h225 </w:t>
+      </w:r>
+    </w:p>
+    <w:p>
+      <w:r>
+        <w:t xml:space="preserve">  inspect h323 </w:t>
+      </w:r>
+      <w:proofErr w:type="spellStart"/>
+      <w:r>
+        <w:t>ras</w:t>
+      </w:r>
+      <w:proofErr w:type="spellEnd"/>
+      <w:r>
+        <w:t xml:space="preserve"> </w:t>
+      </w:r>
+    </w:p>
+    <w:p>
+      <w:r>
+        <w:t xml:space="preserve">  inspect </w:t>
+      </w:r>
+      <w:proofErr w:type="spellStart"/>
+      <w:r>
+        <w:t>ip</w:t>
+      </w:r>
+      <w:proofErr w:type="spellEnd"/>
+      <w:r>
+        <w:t xml:space="preserve">-options </w:t>
+      </w:r>
+    </w:p>
+    <w:p>
+      <w:r>
+        <w:t xml:space="preserve">  inspect </w:t>
+      </w:r>
+      <w:proofErr w:type="spellStart"/>
+      <w:r>
+        <w:t>netbios</w:t>
+      </w:r>
+      <w:proofErr w:type="spellEnd"/>
+      <w:r>
+        <w:t xml:space="preserve"> </w:t>
+      </w:r>
+    </w:p>
+    <w:p>
+      <w:r>
+        <w:t xml:space="preserve">  inspect </w:t>
+      </w:r>
+      <w:proofErr w:type="spellStart"/>
+      <w:r>
+        <w:t>rsh</w:t>
+      </w:r>
+      <w:proofErr w:type="spellEnd"/>
+      <w:r>
+        <w:t xml:space="preserve"> </w:t>
+      </w:r>
+    </w:p>
+    <w:p>
+      <w:r>
+        <w:t xml:space="preserve">  inspect </w:t>
+      </w:r>
+      <w:proofErr w:type="spellStart"/>
+      <w:r>
+        <w:t>rtsp</w:t>
+      </w:r>
+      <w:proofErr w:type="spellEnd"/>
+      <w:r>
+        <w:t xml:space="preserve"> </w:t>
+      </w:r>
+    </w:p>
+    <w:p>
+      <w:r>
+        <w:t xml:space="preserve">  inspect skinny  </w:t>
+      </w:r>
+    </w:p>
+    <w:p>
+      <w:r>
+        <w:t xml:space="preserve">  inspect </w:t>
+      </w:r>
+      <w:proofErr w:type="spellStart"/>
+      <w:r>
+        <w:t>esmtp</w:t>
+      </w:r>
+      <w:proofErr w:type="spellEnd"/>
+      <w:r>
+        <w:t xml:space="preserve"> </w:t>
+      </w:r>
+    </w:p>
+    <w:p>
+      <w:r>
+        <w:t xml:space="preserve">  inspect </w:t>
+      </w:r>
+      <w:proofErr w:type="spellStart"/>
+      <w:r>
+        <w:t>sqlnet</w:t>
+      </w:r>
+      <w:proofErr w:type="spellEnd"/>
+      <w:r>
+        <w:t xml:space="preserve"> </w:t>
+      </w:r>
+    </w:p>
+    <w:p>
+      <w:r>
+        <w:t xml:space="preserve">  inspect </w:t>
+      </w:r>
+      <w:proofErr w:type="spellStart"/>
+      <w:r>
+        <w:t>sunrpc</w:t>
+      </w:r>
+      <w:proofErr w:type="spellEnd"/>
+      <w:r>
+        <w:t xml:space="preserve"> </w:t>
+      </w:r>
+    </w:p>
+    <w:p>
+      <w:r>
+        <w:t xml:space="preserve">  inspect </w:t>
+      </w:r>
+      <w:proofErr w:type="spellStart"/>
+      <w:r>
+        <w:t>tftp</w:t>
+      </w:r>
+      <w:proofErr w:type="spellEnd"/>
+      <w:r>
+        <w:t xml:space="preserve"> </w:t>
+      </w:r>
+    </w:p>
+    <w:p>
+      <w:r>
+        <w:t xml:space="preserve">  inspect sip  </w:t>
       </w:r>
     </w:p>
     <w:p>
       <w:r>
         <w:lastRenderedPageBreak/>
-        <w:t xml:space="preserve"> no ip address</w:t>
+        <w:t xml:space="preserve">  inspect </w:t>
+      </w:r>
+      <w:proofErr w:type="spellStart"/>
+      <w:r>
+        <w:t>xdmcp</w:t>
+      </w:r>
+      <w:proofErr w:type="spellEnd"/>
+      <w:r>
+        <w:t xml:space="preserve"> </w:t>
+      </w:r>
+    </w:p>
+    <w:p>
+      <w:r>
+        <w:t xml:space="preserve">policy-map type </w:t>
+      </w:r>
+      <w:proofErr w:type="gramStart"/>
+      <w:r>
+        <w:t>inspect</w:t>
+      </w:r>
+      <w:proofErr w:type="gramEnd"/>
+      <w:r>
+        <w:t xml:space="preserve"> </w:t>
+      </w:r>
+      <w:proofErr w:type="spellStart"/>
+      <w:r>
+        <w:t>dns</w:t>
+      </w:r>
+      <w:proofErr w:type="spellEnd"/>
+      <w:r>
+        <w:t xml:space="preserve"> migrated_dns_map_2</w:t>
+      </w:r>
+    </w:p>
+    <w:p>
+      <w:r>
+        <w:t xml:space="preserve"> parameters</w:t>
+      </w:r>
+    </w:p>
+    <w:p>
+      <w:r>
+        <w:t xml:space="preserve">  message-length maximum client auto</w:t>
+      </w:r>
+    </w:p>
+    <w:p>
+      <w:r>
+        <w:t xml:space="preserve">  message-length maximum 512</w:t>
+      </w:r>
+    </w:p>
+    <w:p>
+      <w:r>
+        <w:t xml:space="preserve">  no </w:t>
+      </w:r>
+      <w:proofErr w:type="spellStart"/>
+      <w:r>
+        <w:t>tcp</w:t>
+      </w:r>
+      <w:proofErr w:type="spellEnd"/>
+      <w:r>
+        <w:t>-inspection</w:t>
       </w:r>
     </w:p>
     <w:p>
@@ -13775,451 +15530,15 @@
     </w:p>
     <w:p>
       <w:r>
-        <w:t>ftp mode passive</w:t>
-      </w:r>
-    </w:p>
-    <w:p>
-      <w:r>
-        <w:t xml:space="preserve">access-list OUTSIDE extended deny udp any4 any4 eq bootpc </w:t>
-      </w:r>
-    </w:p>
-    <w:p>
-      <w:r>
-        <w:t xml:space="preserve">access-list OUTSIDE extended deny udp any4 any4 eq bootps </w:t>
-      </w:r>
-    </w:p>
-    <w:p>
-      <w:r>
-        <w:t xml:space="preserve">access-list OUTSIDE extended deny tcp any4 any4 eq telnet </w:t>
-      </w:r>
-    </w:p>
-    <w:p>
-      <w:r>
-        <w:t>pager lines 23</w:t>
-      </w:r>
-    </w:p>
-    <w:p>
-      <w:r>
-        <w:t>mtu outside 1500</w:t>
-      </w:r>
-    </w:p>
-    <w:p>
-      <w:r>
-        <w:t>mtu vlan-100 1500</w:t>
-      </w:r>
-    </w:p>
-    <w:p>
-      <w:r>
-        <w:t>no failover</w:t>
-      </w:r>
-    </w:p>
-    <w:p>
-      <w:r>
-        <w:t xml:space="preserve">no monitor-interface service-module </w:t>
-      </w:r>
-    </w:p>
-    <w:p>
-      <w:r>
-        <w:t>icmp unreachable rate-limit 1 burst-size 1</w:t>
-      </w:r>
-    </w:p>
-    <w:p>
-      <w:r>
-        <w:t>no asdm history enable</w:t>
-      </w:r>
-    </w:p>
-    <w:p>
-      <w:r>
-        <w:t>arp timeout 14400</w:t>
-      </w:r>
-    </w:p>
-    <w:p>
-      <w:r>
-        <w:t>no arp permit-nonconnected</w:t>
-      </w:r>
-    </w:p>
-    <w:p>
-      <w:r>
-        <w:t>arp rate-limit 8192</w:t>
-      </w:r>
-    </w:p>
-    <w:p>
-      <w:r>
-        <w:t>access-group OUTSIDE global</w:t>
-      </w:r>
-    </w:p>
-    <w:p>
-      <w:r>
-        <w:t>route outside 0.0.0.0 0.0.0.0 1.1.1.1 1</w:t>
-      </w:r>
-    </w:p>
-    <w:p>
-      <w:r>
-        <w:t>timeout xlate 3:00:00</w:t>
-      </w:r>
-    </w:p>
-    <w:p>
-      <w:r>
-        <w:t>timeout pat-xlate 0:00:30</w:t>
-      </w:r>
-    </w:p>
-    <w:p>
-      <w:r>
-        <w:t>timeout conn 1:00:00 half-closed 0:10:00 udp 0:02:00 sctp 0:02:00 icmp 0:00:02</w:t>
-      </w:r>
-    </w:p>
-    <w:p>
-      <w:r>
-        <w:t>timeout sunrpc 0:10:00 h323 0:05:00 h225 1:00:00 mgcp 0:05:00 mgcp-pat 0:05:00</w:t>
-      </w:r>
-    </w:p>
-    <w:p>
-      <w:r>
-        <w:t>timeout sip 0:30:00 sip_media 0:02:00 sip-invite 0:03:00 sip-disconnect 0:02:00</w:t>
-      </w:r>
-    </w:p>
-    <w:p>
-      <w:r>
-        <w:t>timeout sip-provisional-media 0:02:00 uauth 0:05:00 absolute</w:t>
-      </w:r>
-    </w:p>
-    <w:p>
-      <w:r>
-        <w:t>timeout tcp-proxy-reassembly 0:01:00</w:t>
-      </w:r>
-    </w:p>
-    <w:p>
-      <w:r>
-        <w:t>timeout floating-conn 0:00:00</w:t>
-      </w:r>
-    </w:p>
-    <w:p>
-      <w:r>
-        <w:t>timeout conn-holddown 0:00:15</w:t>
-      </w:r>
-    </w:p>
-    <w:p>
-      <w:r>
-        <w:t>timeout igp stale-route 0:01:10</w:t>
-      </w:r>
-    </w:p>
-    <w:p>
-      <w:r>
-        <w:t>user-identity default-domain LOCAL</w:t>
-      </w:r>
-    </w:p>
-    <w:p>
-      <w:r>
-        <w:lastRenderedPageBreak/>
-        <w:t>aaa authentication login-history</w:t>
-      </w:r>
-    </w:p>
-    <w:p>
-      <w:r>
-        <w:t>no snmp-server location</w:t>
-      </w:r>
-    </w:p>
-    <w:p>
-      <w:r>
-        <w:t>no snmp-server contact</w:t>
-      </w:r>
-    </w:p>
-    <w:p>
-      <w:r>
-        <w:t>crypto ipsec security-association pmtu-aging infinite</w:t>
-      </w:r>
-    </w:p>
-    <w:p>
-      <w:r>
-        <w:t>crypto ca trustpoint _SmartCallHome_ServerCA</w:t>
-      </w:r>
-    </w:p>
-    <w:p>
-      <w:r>
-        <w:t xml:space="preserve"> no validation-usage</w:t>
-      </w:r>
-    </w:p>
-    <w:p>
-      <w:r>
-        <w:t xml:space="preserve"> crl configure</w:t>
-      </w:r>
-    </w:p>
-    <w:p>
-      <w:r>
-        <w:t>crypto ca trustpool policy</w:t>
-      </w:r>
-    </w:p>
-    <w:p>
-      <w:r>
-        <w:t xml:space="preserve"> auto-import</w:t>
-      </w:r>
-    </w:p>
-    <w:p>
-      <w:r>
-        <w:t>crypto ca certificate chain _SmartCallHome_ServerCA</w:t>
-      </w:r>
-    </w:p>
-    <w:p>
-      <w:r>
-        <w:t xml:space="preserve"> </w:t>
-      </w:r>
-    </w:p>
-    <w:p>
-      <w:r>
-        <w:t>telnet 0.0.0.0 0.0.0.0 vlan-100</w:t>
-      </w:r>
-    </w:p>
-    <w:p>
-      <w:r>
-        <w:t>telnet timeout 5</w:t>
-      </w:r>
-    </w:p>
-    <w:p>
-      <w:r>
-        <w:t>ssh stricthostkeycheck</w:t>
-      </w:r>
-    </w:p>
-    <w:p>
-      <w:r>
-        <w:t>ssh timeout 5</w:t>
-      </w:r>
-    </w:p>
-    <w:p>
-      <w:r>
-        <w:t>ssh key-exchange group dh-group1-sha1</w:t>
-      </w:r>
-    </w:p>
-    <w:p>
-      <w:r>
-        <w:t>console timeout 0</w:t>
-      </w:r>
-    </w:p>
-    <w:p>
-      <w:r>
-        <w:t>dhcprelay server 1.1.1.1 outside</w:t>
-      </w:r>
-    </w:p>
-    <w:p>
-      <w:r>
-        <w:t>dhcprelay enable vlan-100</w:t>
-      </w:r>
-    </w:p>
-    <w:p>
-      <w:r>
-        <w:t>dhcprelay setroute vlan-100</w:t>
-      </w:r>
-    </w:p>
-    <w:p>
-      <w:r>
-        <w:t>dhcprelay timeout 90</w:t>
-      </w:r>
-    </w:p>
-    <w:p>
-      <w:r>
-        <w:t>threat-detection basic-threat</w:t>
-      </w:r>
-    </w:p>
-    <w:p>
-      <w:r>
-        <w:t>threat-detection statistics access-list</w:t>
-      </w:r>
-    </w:p>
-    <w:p>
-      <w:r>
-        <w:t>no threat-detection statistics tcp-intercept</w:t>
-      </w:r>
-    </w:p>
-    <w:p>
-      <w:r>
-        <w:t>dynamic-access-policy-record DfltAccessPolicy</w:t>
-      </w:r>
-    </w:p>
-    <w:p>
-      <w:r>
-        <w:t>!</w:t>
-      </w:r>
-    </w:p>
-    <w:p>
-      <w:r>
-        <w:t>class-map inspection_default</w:t>
-      </w:r>
-    </w:p>
-    <w:p>
-      <w:r>
-        <w:t xml:space="preserve"> match default-inspection-traffic</w:t>
-      </w:r>
-    </w:p>
-    <w:p>
-      <w:r>
-        <w:t>!</w:t>
-      </w:r>
-    </w:p>
-    <w:p>
-      <w:r>
-        <w:lastRenderedPageBreak/>
-        <w:t>!</w:t>
-      </w:r>
-    </w:p>
-    <w:p>
-      <w:r>
-        <w:t xml:space="preserve">policy-map type </w:t>
-      </w:r>
-      <w:proofErr w:type="gramStart"/>
-      <w:r>
-        <w:t>inspect</w:t>
-      </w:r>
-      <w:proofErr w:type="gramEnd"/>
-      <w:r>
-        <w:t xml:space="preserve"> dns migrated_dns_map_1</w:t>
-      </w:r>
-    </w:p>
-    <w:p>
-      <w:r>
-        <w:t xml:space="preserve"> parameters</w:t>
-      </w:r>
-    </w:p>
-    <w:p>
-      <w:r>
-        <w:t xml:space="preserve">  message-length maximum client auto</w:t>
-      </w:r>
-    </w:p>
-    <w:p>
-      <w:r>
-        <w:t xml:space="preserve">  message-length maximum 512</w:t>
-      </w:r>
-    </w:p>
-    <w:p>
-      <w:r>
-        <w:t xml:space="preserve">  no tcp-inspection</w:t>
-      </w:r>
-    </w:p>
-    <w:p>
-      <w:r>
-        <w:t>policy-map global_policy</w:t>
-      </w:r>
-    </w:p>
-    <w:p>
-      <w:r>
-        <w:t xml:space="preserve"> class inspection_default</w:t>
-      </w:r>
-    </w:p>
-    <w:p>
-      <w:r>
-        <w:t xml:space="preserve">  inspect dns migrated_dns_map_1 </w:t>
-      </w:r>
-    </w:p>
-    <w:p>
-      <w:r>
-        <w:t xml:space="preserve">  inspect ftp </w:t>
-      </w:r>
-    </w:p>
-    <w:p>
-      <w:r>
-        <w:t xml:space="preserve">  inspect h323 h225 </w:t>
-      </w:r>
-    </w:p>
-    <w:p>
-      <w:r>
-        <w:t xml:space="preserve">  inspect h323 ras </w:t>
-      </w:r>
-    </w:p>
-    <w:p>
-      <w:r>
-        <w:t xml:space="preserve">  inspect ip-options </w:t>
-      </w:r>
-    </w:p>
-    <w:p>
-      <w:r>
-        <w:t xml:space="preserve">  inspect netbios </w:t>
-      </w:r>
-    </w:p>
-    <w:p>
-      <w:r>
-        <w:t xml:space="preserve">  inspect rsh </w:t>
-      </w:r>
-    </w:p>
-    <w:p>
-      <w:r>
-        <w:t xml:space="preserve">  inspect rtsp </w:t>
-      </w:r>
-    </w:p>
-    <w:p>
-      <w:r>
-        <w:t xml:space="preserve">  inspect skinny  </w:t>
-      </w:r>
-    </w:p>
-    <w:p>
-      <w:r>
-        <w:t xml:space="preserve">  inspect esmtp </w:t>
-      </w:r>
-    </w:p>
-    <w:p>
-      <w:r>
-        <w:t xml:space="preserve">  inspect sqlnet </w:t>
-      </w:r>
-    </w:p>
-    <w:p>
-      <w:r>
-        <w:t xml:space="preserve">  inspect sunrpc </w:t>
-      </w:r>
-    </w:p>
-    <w:p>
-      <w:r>
-        <w:t xml:space="preserve">  inspect tftp </w:t>
-      </w:r>
-    </w:p>
-    <w:p>
-      <w:r>
-        <w:t xml:space="preserve">  inspect sip  </w:t>
-      </w:r>
-    </w:p>
-    <w:p>
-      <w:r>
-        <w:t xml:space="preserve">  inspect xdmcp </w:t>
-      </w:r>
-    </w:p>
-    <w:p>
-      <w:r>
-        <w:t xml:space="preserve">policy-map type </w:t>
-      </w:r>
-      <w:proofErr w:type="gramStart"/>
-      <w:r>
-        <w:t>inspect</w:t>
-      </w:r>
-      <w:proofErr w:type="gramEnd"/>
-      <w:r>
-        <w:t xml:space="preserve"> dns migrated_dns_map_2</w:t>
-      </w:r>
-    </w:p>
-    <w:p>
-      <w:r>
-        <w:t xml:space="preserve"> parameters</w:t>
-      </w:r>
-    </w:p>
-    <w:p>
-      <w:r>
-        <w:t xml:space="preserve">  message-length maximum client auto</w:t>
-      </w:r>
-    </w:p>
-    <w:p>
-      <w:r>
-        <w:t xml:space="preserve">  message-length maximum 512</w:t>
-      </w:r>
-    </w:p>
-    <w:p>
-      <w:r>
-        <w:t xml:space="preserve">  no tcp-inspection</w:t>
-      </w:r>
-    </w:p>
-    <w:p>
-      <w:r>
-        <w:t>!</w:t>
-      </w:r>
-    </w:p>
-    <w:p>
-      <w:r>
-        <w:lastRenderedPageBreak/>
-        <w:t>service-policy global_policy global</w:t>
+        <w:t xml:space="preserve">service-policy </w:t>
+      </w:r>
+      <w:proofErr w:type="spellStart"/>
+      <w:r>
+        <w:t>global_policy</w:t>
+      </w:r>
+      <w:proofErr w:type="spellEnd"/>
+      <w:r>
+        <w:t xml:space="preserve"> global</w:t>
       </w:r>
     </w:p>
     <w:p>
@@ -18778,6 +20097,7 @@
     <w:rsidRoot w:val="005C265C"/>
     <w:rsid w:val="0037205A"/>
     <w:rsid w:val="005C265C"/>
+    <w:rsid w:val="00790B62"/>
     <w:rsid w:val="007F1608"/>
     <w:rsid w:val="0093524A"/>
   </w:rsids>

</xml_diff>